<commit_message>
Dan's Changes for Objective 1.
</commit_message>
<xml_diff>
--- a/Paper Final Draft.docx
+++ b/Paper Final Draft.docx
@@ -16,15 +16,7 @@
         <w:jc w:val="center"/>
       </w:pPr>
       <w:r>
-        <w:t xml:space="preserve">William Arnost, Daniel </w:t>
-      </w:r>
-      <w:proofErr w:type="spellStart"/>
-      <w:r>
-        <w:t>Crouthamel</w:t>
-      </w:r>
-      <w:proofErr w:type="spellEnd"/>
-      <w:r>
-        <w:t>, Richard Palmer</w:t>
+        <w:t>William Arnost, Daniel Crouthamel, Richard Palmer</w:t>
       </w:r>
     </w:p>
     <w:p>
@@ -60,23 +52,7 @@
         <w:t xml:space="preserve">in predicting salary </w:t>
       </w:r>
       <w:r>
-        <w:t xml:space="preserve">and test different modeling techniques. We will also perform a </w:t>
-      </w:r>
-      <w:proofErr w:type="gramStart"/>
-      <w:r>
-        <w:t>two way</w:t>
-      </w:r>
-      <w:proofErr w:type="gramEnd"/>
-      <w:r>
-        <w:t xml:space="preserve"> </w:t>
-      </w:r>
-      <w:proofErr w:type="spellStart"/>
-      <w:r>
-        <w:t>anova</w:t>
-      </w:r>
-      <w:proofErr w:type="spellEnd"/>
-      <w:r>
-        <w:t xml:space="preserve"> analysis to determine the </w:t>
+        <w:t xml:space="preserve">and test different modeling techniques. We will also perform a two way anova analysis to determine the </w:t>
       </w:r>
       <w:r>
         <w:t xml:space="preserve">effect of league and division on salary. </w:t>
@@ -398,15 +374,7 @@
         <w:t xml:space="preserve">are the </w:t>
       </w:r>
       <w:r>
-        <w:t xml:space="preserve">histograms of Salary and </w:t>
-      </w:r>
-      <w:proofErr w:type="spellStart"/>
-      <w:r>
-        <w:t>logSalary</w:t>
-      </w:r>
-      <w:proofErr w:type="spellEnd"/>
-      <w:r>
-        <w:t xml:space="preserve"> respectively</w:t>
+        <w:t>histograms of Salary and logSalary respectively</w:t>
       </w:r>
       <w:r>
         <w:t>. We can see in the first histogram that Salary, untransformed, is very right ske</w:t>
@@ -435,15 +403,7 @@
         <w:t xml:space="preserve">to the left </w:t>
       </w:r>
       <w:r>
-        <w:t xml:space="preserve">with </w:t>
-      </w:r>
-      <w:proofErr w:type="spellStart"/>
-      <w:r>
-        <w:t>logSalary</w:t>
-      </w:r>
-      <w:proofErr w:type="spellEnd"/>
-      <w:r>
-        <w:t xml:space="preserve"> and </w:t>
+        <w:t xml:space="preserve">with logSalary and </w:t>
       </w:r>
       <w:r>
         <w:t xml:space="preserve">logged career statistics, which we transformed </w:t>
@@ -905,7 +865,7 @@
     </w:p>
     <w:p>
       <w:r>
-        <w:t>We performed a comparison between 4 different models and the mean RMSE value was nearly the same for all 4. Lasso was selected because it resulted in the least number of coefficients, thereby producing a simpler, easier to explain model.</w:t>
+        <w:t>We performed a comparison between 4 different models and the mean RMSE value was nearly the same for all 4. We initially select Lasso as it resulted in the least number of coefficients, thereby producing a simpler, easier to explain model. The following graphic shows the various RMSE and Rsquared values computed during the 4 model selections, and the variability.</w:t>
       </w:r>
     </w:p>
     <w:p>
@@ -914,10 +874,10 @@
           <w:noProof/>
         </w:rPr>
         <w:drawing>
-          <wp:inline distT="0" distB="0" distL="0" distR="0" wp14:anchorId="5AB3F257" wp14:editId="4464DD41">
-            <wp:extent cx="5943600" cy="1038860"/>
-            <wp:effectExtent l="0" t="0" r="0" b="8890"/>
-            <wp:docPr id="14" name="Picture 14"/>
+          <wp:inline distT="0" distB="0" distL="0" distR="0" wp14:anchorId="791701C1" wp14:editId="6C7BF795">
+            <wp:extent cx="5943600" cy="1038225"/>
+            <wp:effectExtent l="0" t="0" r="0" b="9525"/>
+            <wp:docPr id="24" name="Picture 24"/>
             <wp:cNvGraphicFramePr>
               <a:graphicFrameLocks xmlns:a="http://schemas.openxmlformats.org/drawingml/2006/main" noChangeAspect="1"/>
             </wp:cNvGraphicFramePr>
@@ -925,23 +885,36 @@
               <a:graphicData uri="http://schemas.openxmlformats.org/drawingml/2006/picture">
                 <pic:pic xmlns:pic="http://schemas.openxmlformats.org/drawingml/2006/picture">
                   <pic:nvPicPr>
-                    <pic:cNvPr id="1" name=""/>
-                    <pic:cNvPicPr/>
+                    <pic:cNvPr id="0" name="Picture 14"/>
+                    <pic:cNvPicPr>
+                      <a:picLocks noChangeAspect="1" noChangeArrowheads="1"/>
+                    </pic:cNvPicPr>
                   </pic:nvPicPr>
                   <pic:blipFill>
-                    <a:blip r:embed="rId15"/>
+                    <a:blip r:embed="rId15">
+                      <a:extLst>
+                        <a:ext uri="{28A0092B-C50C-407E-A947-70E740481C1C}">
+                          <a14:useLocalDpi xmlns:a14="http://schemas.microsoft.com/office/drawing/2010/main" val="0"/>
+                        </a:ext>
+                      </a:extLst>
+                    </a:blip>
+                    <a:srcRect/>
                     <a:stretch>
                       <a:fillRect/>
                     </a:stretch>
                   </pic:blipFill>
-                  <pic:spPr>
+                  <pic:spPr bwMode="auto">
                     <a:xfrm>
                       <a:off x="0" y="0"/>
-                      <a:ext cx="5943600" cy="1038860"/>
+                      <a:ext cx="5943600" cy="1038225"/>
                     </a:xfrm>
                     <a:prstGeom prst="rect">
                       <a:avLst/>
                     </a:prstGeom>
+                    <a:noFill/>
+                    <a:ln>
+                      <a:noFill/>
+                    </a:ln>
                   </pic:spPr>
                 </pic:pic>
               </a:graphicData>
@@ -956,10 +929,10 @@
           <w:noProof/>
         </w:rPr>
         <w:drawing>
-          <wp:inline distT="0" distB="0" distL="0" distR="0" wp14:anchorId="6C88E4CC" wp14:editId="5ABE4C4F">
-            <wp:extent cx="5943600" cy="980440"/>
-            <wp:effectExtent l="0" t="0" r="0" b="0"/>
-            <wp:docPr id="7" name="Picture 7"/>
+          <wp:inline distT="0" distB="0" distL="0" distR="0" wp14:anchorId="02AB34B7" wp14:editId="2844B405">
+            <wp:extent cx="5943600" cy="981075"/>
+            <wp:effectExtent l="0" t="0" r="0" b="9525"/>
+            <wp:docPr id="23" name="Picture 23"/>
             <wp:cNvGraphicFramePr>
               <a:graphicFrameLocks xmlns:a="http://schemas.openxmlformats.org/drawingml/2006/main" noChangeAspect="1"/>
             </wp:cNvGraphicFramePr>
@@ -967,23 +940,36 @@
               <a:graphicData uri="http://schemas.openxmlformats.org/drawingml/2006/picture">
                 <pic:pic xmlns:pic="http://schemas.openxmlformats.org/drawingml/2006/picture">
                   <pic:nvPicPr>
-                    <pic:cNvPr id="1" name=""/>
-                    <pic:cNvPicPr/>
+                    <pic:cNvPr id="0" name="Picture 7"/>
+                    <pic:cNvPicPr>
+                      <a:picLocks noChangeAspect="1" noChangeArrowheads="1"/>
+                    </pic:cNvPicPr>
                   </pic:nvPicPr>
                   <pic:blipFill>
-                    <a:blip r:embed="rId16"/>
+                    <a:blip r:embed="rId16">
+                      <a:extLst>
+                        <a:ext uri="{28A0092B-C50C-407E-A947-70E740481C1C}">
+                          <a14:useLocalDpi xmlns:a14="http://schemas.microsoft.com/office/drawing/2010/main" val="0"/>
+                        </a:ext>
+                      </a:extLst>
+                    </a:blip>
+                    <a:srcRect/>
                     <a:stretch>
                       <a:fillRect/>
                     </a:stretch>
                   </pic:blipFill>
-                  <pic:spPr>
+                  <pic:spPr bwMode="auto">
                     <a:xfrm>
                       <a:off x="0" y="0"/>
-                      <a:ext cx="5943600" cy="980440"/>
+                      <a:ext cx="5943600" cy="981075"/>
                     </a:xfrm>
                     <a:prstGeom prst="rect">
                       <a:avLst/>
                     </a:prstGeom>
+                    <a:noFill/>
+                    <a:ln>
+                      <a:noFill/>
+                    </a:ln>
                   </pic:spPr>
                 </pic:pic>
               </a:graphicData>
@@ -994,76 +980,13 @@
     </w:p>
     <w:p>
       <w:r>
-        <w:t>We then took the features selected by Lasso and created a model for it using the entire data set. In this case, the R2 for the model was nearly the same as the other test models, and the RMSE was a bit less too.</w:t>
-      </w:r>
-    </w:p>
-    <w:tbl>
-      <w:tblPr>
-        <w:tblStyle w:val="TableGrid"/>
-        <w:tblW w:w="0" w:type="auto"/>
-        <w:tblLook w:val="04A0" w:firstRow="1" w:lastRow="0" w:firstColumn="1" w:lastColumn="0" w:noHBand="0" w:noVBand="1"/>
-      </w:tblPr>
-      <w:tblGrid>
-        <w:gridCol w:w="4675"/>
-        <w:gridCol w:w="4675"/>
-      </w:tblGrid>
-      <w:tr>
-        <w:tc>
-          <w:tcPr>
-            <w:tcW w:w="4675" w:type="dxa"/>
-          </w:tcPr>
-          <w:p>
-            <w:r>
-              <w:t>Final Model R2</w:t>
-            </w:r>
-          </w:p>
-        </w:tc>
-        <w:tc>
-          <w:tcPr>
-            <w:tcW w:w="4675" w:type="dxa"/>
-          </w:tcPr>
-          <w:p>
-            <w:r>
-              <w:t>.5987</w:t>
-            </w:r>
-          </w:p>
-        </w:tc>
-      </w:tr>
-      <w:tr>
-        <w:tc>
-          <w:tcPr>
-            <w:tcW w:w="4675" w:type="dxa"/>
-          </w:tcPr>
-          <w:p>
-            <w:r>
-              <w:t>Final Model RMSE</w:t>
-            </w:r>
-          </w:p>
-        </w:tc>
-        <w:tc>
-          <w:tcPr>
-            <w:tcW w:w="4675" w:type="dxa"/>
-          </w:tcPr>
-          <w:p>
-            <w:r>
-              <w:t>.5622</w:t>
-            </w:r>
-          </w:p>
-        </w:tc>
-      </w:tr>
-    </w:tbl>
+        <w:t xml:space="preserve">We then took the features selected by Lasso and created a model for it using the entire data set. In this case, the R2 for the model was nearly the same as the other test models, and the RMSE was a bit less too. </w:t>
+      </w:r>
+    </w:p>
     <w:p>
       <w:r>
         <w:lastRenderedPageBreak/>
-        <w:t xml:space="preserve">Using </w:t>
-      </w:r>
-      <w:proofErr w:type="spellStart"/>
-      <w:r>
-        <w:t>vif</w:t>
-      </w:r>
-      <w:proofErr w:type="spellEnd"/>
-      <w:r>
-        <w:t xml:space="preserve"> in the car library we found that there is some correlation between predictors, which makes sense. For example, hitting a home run will increase your Run and RBI attributes. We do see some large VIF values. This can indicate that the model can have a hard time estimating the coefficient, it doesn't necessarily degrade the quality of the predictors.</w:t>
+        <w:t>However, there still exists a lot of collinearity between the attributes selected. Using vif in the car library we found that there is some correlation between predictors, which makes sense. For example, hitting a home run will increase your Run and RBI attributes.</w:t>
       </w:r>
     </w:p>
     <w:p>
@@ -1072,10 +995,10 @@
           <w:noProof/>
         </w:rPr>
         <w:drawing>
-          <wp:inline distT="0" distB="0" distL="0" distR="0" wp14:anchorId="7B7E93D1" wp14:editId="41F9C065">
-            <wp:extent cx="5943600" cy="845820"/>
-            <wp:effectExtent l="0" t="0" r="0" b="0"/>
-            <wp:docPr id="2" name="Picture 2"/>
+          <wp:inline distT="0" distB="0" distL="0" distR="0" wp14:anchorId="7D11FDA9" wp14:editId="444072CE">
+            <wp:extent cx="5943600" cy="847725"/>
+            <wp:effectExtent l="0" t="0" r="0" b="9525"/>
+            <wp:docPr id="22" name="Picture 22"/>
             <wp:cNvGraphicFramePr>
               <a:graphicFrameLocks xmlns:a="http://schemas.openxmlformats.org/drawingml/2006/main" noChangeAspect="1"/>
             </wp:cNvGraphicFramePr>
@@ -1083,23 +1006,36 @@
               <a:graphicData uri="http://schemas.openxmlformats.org/drawingml/2006/picture">
                 <pic:pic xmlns:pic="http://schemas.openxmlformats.org/drawingml/2006/picture">
                   <pic:nvPicPr>
-                    <pic:cNvPr id="1" name=""/>
-                    <pic:cNvPicPr/>
+                    <pic:cNvPr id="0" name="Picture 2"/>
+                    <pic:cNvPicPr>
+                      <a:picLocks noChangeAspect="1" noChangeArrowheads="1"/>
+                    </pic:cNvPicPr>
                   </pic:nvPicPr>
                   <pic:blipFill>
-                    <a:blip r:embed="rId17"/>
+                    <a:blip r:embed="rId17">
+                      <a:extLst>
+                        <a:ext uri="{28A0092B-C50C-407E-A947-70E740481C1C}">
+                          <a14:useLocalDpi xmlns:a14="http://schemas.microsoft.com/office/drawing/2010/main" val="0"/>
+                        </a:ext>
+                      </a:extLst>
+                    </a:blip>
+                    <a:srcRect/>
                     <a:stretch>
                       <a:fillRect/>
                     </a:stretch>
                   </pic:blipFill>
-                  <pic:spPr>
+                  <pic:spPr bwMode="auto">
                     <a:xfrm>
                       <a:off x="0" y="0"/>
-                      <a:ext cx="5943600" cy="845820"/>
+                      <a:ext cx="5943600" cy="847725"/>
                     </a:xfrm>
                     <a:prstGeom prst="rect">
                       <a:avLst/>
                     </a:prstGeom>
+                    <a:noFill/>
+                    <a:ln>
+                      <a:noFill/>
+                    </a:ln>
                   </pic:spPr>
                 </pic:pic>
               </a:graphicData>
@@ -1109,6 +1045,71 @@
       </w:r>
     </w:p>
     <w:p>
+      <w:r>
+        <w:t>Additionally, after performing a summary on the glm object, we found the many of the parameters aren’t statistically significant. Similarly, when computing the confidence intervals, we found that many spanned 0.</w:t>
+      </w:r>
+    </w:p>
+    <w:p>
+      <w:r>
+        <w:rPr>
+          <w:noProof/>
+        </w:rPr>
+        <w:drawing>
+          <wp:inline distT="0" distB="0" distL="0" distR="0" wp14:anchorId="363D2A8B" wp14:editId="39B79B22">
+            <wp:extent cx="5476875" cy="2247900"/>
+            <wp:effectExtent l="0" t="0" r="9525" b="0"/>
+            <wp:docPr id="21" name="Picture 21"/>
+            <wp:cNvGraphicFramePr>
+              <a:graphicFrameLocks xmlns:a="http://schemas.openxmlformats.org/drawingml/2006/main" noChangeAspect="1"/>
+            </wp:cNvGraphicFramePr>
+            <a:graphic xmlns:a="http://schemas.openxmlformats.org/drawingml/2006/main">
+              <a:graphicData uri="http://schemas.openxmlformats.org/drawingml/2006/picture">
+                <pic:pic xmlns:pic="http://schemas.openxmlformats.org/drawingml/2006/picture">
+                  <pic:nvPicPr>
+                    <pic:cNvPr id="0" name="Picture 8"/>
+                    <pic:cNvPicPr>
+                      <a:picLocks noChangeAspect="1" noChangeArrowheads="1"/>
+                    </pic:cNvPicPr>
+                  </pic:nvPicPr>
+                  <pic:blipFill>
+                    <a:blip r:embed="rId18">
+                      <a:extLst>
+                        <a:ext uri="{28A0092B-C50C-407E-A947-70E740481C1C}">
+                          <a14:useLocalDpi xmlns:a14="http://schemas.microsoft.com/office/drawing/2010/main" val="0"/>
+                        </a:ext>
+                      </a:extLst>
+                    </a:blip>
+                    <a:srcRect/>
+                    <a:stretch>
+                      <a:fillRect/>
+                    </a:stretch>
+                  </pic:blipFill>
+                  <pic:spPr bwMode="auto">
+                    <a:xfrm>
+                      <a:off x="0" y="0"/>
+                      <a:ext cx="5476875" cy="2247900"/>
+                    </a:xfrm>
+                    <a:prstGeom prst="rect">
+                      <a:avLst/>
+                    </a:prstGeom>
+                    <a:noFill/>
+                    <a:ln>
+                      <a:noFill/>
+                    </a:ln>
+                  </pic:spPr>
+                </pic:pic>
+              </a:graphicData>
+            </a:graphic>
+          </wp:inline>
+        </w:drawing>
+      </w:r>
+    </w:p>
+    <w:p>
+      <w:r>
+        <w:t>We then performed a final model using just one predictor, Career RBIs, since it probably represents the most productive attribute for a ball player. We found it’s RMSE to be .60, comparable to the mean RMSEs found while comparing the results from various models. If we remove the outliers, the RMSE goes to .56.</w:t>
+      </w:r>
+    </w:p>
+    <w:p>
       <w:pPr>
         <w:pStyle w:val="Heading2"/>
       </w:pPr>
@@ -1121,338 +1122,133 @@
         <w:pStyle w:val="Heading3"/>
       </w:pPr>
       <w:r>
-        <w:t>Interpretation</w:t>
-      </w:r>
-      <w:r>
-        <w:t xml:space="preserve"> &amp; Confidence Intervals</w:t>
-      </w:r>
-    </w:p>
-    <w:p>
-      <w:r>
-        <w:t xml:space="preserve">As seen above based on VIF, we do have some predictors being correlated. This makes it harder to come up with interpretations, but we can say that we feel that the following predictors are statistically significant based on the </w:t>
-      </w:r>
-      <w:r>
-        <w:t>L</w:t>
-      </w:r>
-      <w:r>
-        <w:t>asso model.</w:t>
-      </w:r>
-      <w:r>
-        <w:t xml:space="preserve"> Confidence intervals obtained in R were doing by building a new model using the predictors determined by Lasso.</w:t>
-      </w:r>
-    </w:p>
-    <w:tbl>
-      <w:tblPr>
-        <w:tblStyle w:val="TableGrid"/>
-        <w:tblW w:w="0" w:type="auto"/>
-        <w:tblLook w:val="04A0" w:firstRow="1" w:lastRow="0" w:firstColumn="1" w:lastColumn="0" w:noHBand="0" w:noVBand="1"/>
-      </w:tblPr>
-      <w:tblGrid>
-        <w:gridCol w:w="4214"/>
-        <w:gridCol w:w="5136"/>
-      </w:tblGrid>
-      <w:tr>
-        <w:tc>
-          <w:tcPr>
-            <w:tcW w:w="4855" w:type="dxa"/>
-          </w:tcPr>
-          <w:p>
-            <w:pPr>
-              <w:pStyle w:val="ListParagraph"/>
-              <w:numPr>
-                <w:ilvl w:val="0"/>
-                <w:numId w:val="2"/>
-              </w:numPr>
-            </w:pPr>
-            <w:r>
-              <w:t>Hits (</w:t>
-            </w:r>
-            <w:r>
-              <w:t>2.43</w:t>
-            </w:r>
-            <w:r>
-              <w:t>5</w:t>
-            </w:r>
-            <w:r>
-              <w:t>e-03</w:t>
-            </w:r>
-            <w:r>
-              <w:t>)</w:t>
-            </w:r>
-          </w:p>
-          <w:p>
-            <w:pPr>
-              <w:pStyle w:val="ListParagraph"/>
-              <w:numPr>
-                <w:ilvl w:val="0"/>
-                <w:numId w:val="2"/>
-              </w:numPr>
-            </w:pPr>
-            <w:r>
-              <w:t>Runs (</w:t>
-            </w:r>
-            <w:r>
-              <w:t>7.83</w:t>
-            </w:r>
-            <w:r>
-              <w:t>9</w:t>
-            </w:r>
-            <w:r>
-              <w:t>e-06</w:t>
-            </w:r>
-            <w:r>
-              <w:t>)</w:t>
-            </w:r>
-          </w:p>
-          <w:p>
-            <w:pPr>
-              <w:pStyle w:val="ListParagraph"/>
-              <w:numPr>
-                <w:ilvl w:val="0"/>
-                <w:numId w:val="2"/>
-              </w:numPr>
-            </w:pPr>
-            <w:r>
-              <w:t>Walks (</w:t>
-            </w:r>
-            <w:r>
-              <w:t>9.45</w:t>
-            </w:r>
-            <w:r>
-              <w:t>4</w:t>
-            </w:r>
-            <w:r>
-              <w:t>e-04</w:t>
-            </w:r>
-            <w:r>
-              <w:t>)</w:t>
-            </w:r>
-          </w:p>
-          <w:p>
-            <w:pPr>
-              <w:pStyle w:val="ListParagraph"/>
-              <w:numPr>
-                <w:ilvl w:val="0"/>
-                <w:numId w:val="2"/>
-              </w:numPr>
-            </w:pPr>
-            <w:proofErr w:type="spellStart"/>
-            <w:r>
-              <w:t>LeagueN</w:t>
-            </w:r>
-            <w:proofErr w:type="spellEnd"/>
-            <w:r>
-              <w:t xml:space="preserve"> (</w:t>
-            </w:r>
-            <w:r>
-              <w:t>6.054e-02</w:t>
-            </w:r>
-            <w:r>
-              <w:t>)</w:t>
-            </w:r>
-          </w:p>
-          <w:p>
-            <w:pPr>
-              <w:pStyle w:val="ListParagraph"/>
-              <w:numPr>
-                <w:ilvl w:val="0"/>
-                <w:numId w:val="2"/>
-              </w:numPr>
-            </w:pPr>
-            <w:proofErr w:type="spellStart"/>
-            <w:r>
-              <w:t>DivisionW</w:t>
-            </w:r>
-            <w:proofErr w:type="spellEnd"/>
-            <w:r>
-              <w:t xml:space="preserve"> (</w:t>
-            </w:r>
-            <w:r>
-              <w:t>-1.301e-01</w:t>
-            </w:r>
-            <w:r>
-              <w:t>)</w:t>
-            </w:r>
-          </w:p>
-          <w:p>
-            <w:pPr>
-              <w:pStyle w:val="ListParagraph"/>
-              <w:numPr>
-                <w:ilvl w:val="0"/>
-                <w:numId w:val="2"/>
-              </w:numPr>
-            </w:pPr>
-            <w:r>
-              <w:t>Intercept (3.202)</w:t>
-            </w:r>
-          </w:p>
-          <w:p>
-            <w:pPr>
-              <w:pStyle w:val="ListParagraph"/>
-              <w:numPr>
-                <w:ilvl w:val="0"/>
-                <w:numId w:val="2"/>
-              </w:numPr>
-            </w:pPr>
-            <w:proofErr w:type="spellStart"/>
-            <w:r>
-              <w:t>PutOuts</w:t>
-            </w:r>
-            <w:proofErr w:type="spellEnd"/>
-            <w:r>
-              <w:t xml:space="preserve"> (</w:t>
-            </w:r>
-            <w:r>
-              <w:t>2.44</w:t>
-            </w:r>
-            <w:r>
-              <w:t>9</w:t>
-            </w:r>
-            <w:r>
-              <w:t>e-04</w:t>
-            </w:r>
-            <w:r>
-              <w:t>)</w:t>
-            </w:r>
-          </w:p>
-          <w:p>
-            <w:pPr>
-              <w:pStyle w:val="ListParagraph"/>
-              <w:numPr>
-                <w:ilvl w:val="0"/>
-                <w:numId w:val="2"/>
-              </w:numPr>
-            </w:pPr>
-            <w:r>
-              <w:t>Assists (</w:t>
-            </w:r>
-            <w:r>
-              <w:t>5.831e-05</w:t>
-            </w:r>
-            <w:r>
-              <w:t>)</w:t>
-            </w:r>
-          </w:p>
-          <w:p>
-            <w:pPr>
-              <w:pStyle w:val="ListParagraph"/>
-              <w:numPr>
-                <w:ilvl w:val="0"/>
-                <w:numId w:val="2"/>
-              </w:numPr>
-            </w:pPr>
-            <w:r>
-              <w:t>Log Career Home Runs (</w:t>
-            </w:r>
-            <w:r>
-              <w:t>2.735e-02</w:t>
-            </w:r>
-            <w:r>
-              <w:t>)</w:t>
-            </w:r>
-          </w:p>
-          <w:p>
-            <w:pPr>
-              <w:pStyle w:val="ListParagraph"/>
-              <w:numPr>
-                <w:ilvl w:val="0"/>
-                <w:numId w:val="2"/>
-              </w:numPr>
-            </w:pPr>
-            <w:r>
-              <w:t>Log Career Runs (</w:t>
-            </w:r>
-            <w:r>
-              <w:t>1.16</w:t>
-            </w:r>
-            <w:r>
-              <w:t>6</w:t>
-            </w:r>
-            <w:r>
-              <w:t>e-01</w:t>
-            </w:r>
-            <w:r>
-              <w:t>)</w:t>
-            </w:r>
-          </w:p>
-          <w:p>
-            <w:pPr>
-              <w:pStyle w:val="ListParagraph"/>
-              <w:numPr>
-                <w:ilvl w:val="0"/>
-                <w:numId w:val="2"/>
-              </w:numPr>
-            </w:pPr>
-            <w:r>
-              <w:t>Log Career RBIs (</w:t>
-            </w:r>
-            <w:r>
-              <w:t>3.17</w:t>
-            </w:r>
-            <w:r>
-              <w:t>5</w:t>
-            </w:r>
-            <w:r>
-              <w:t>e-01</w:t>
-            </w:r>
-            <w:r>
-              <w:t>)</w:t>
-            </w:r>
-          </w:p>
-        </w:tc>
-        <w:tc>
-          <w:tcPr>
-            <w:tcW w:w="4495" w:type="dxa"/>
-          </w:tcPr>
-          <w:p>
-            <w:pPr>
-              <w:ind w:left="360"/>
-            </w:pPr>
-            <w:r>
-              <w:rPr>
-                <w:noProof/>
-              </w:rPr>
-              <w:drawing>
-                <wp:inline distT="0" distB="0" distL="0" distR="0" wp14:anchorId="1B8AB5CB" wp14:editId="0941D67D">
-                  <wp:extent cx="2887172" cy="1352550"/>
-                  <wp:effectExtent l="0" t="0" r="8890" b="0"/>
-                  <wp:docPr id="4" name="Picture 4"/>
-                  <wp:cNvGraphicFramePr>
-                    <a:graphicFrameLocks xmlns:a="http://schemas.openxmlformats.org/drawingml/2006/main" noChangeAspect="1"/>
-                  </wp:cNvGraphicFramePr>
-                  <a:graphic xmlns:a="http://schemas.openxmlformats.org/drawingml/2006/main">
-                    <a:graphicData uri="http://schemas.openxmlformats.org/drawingml/2006/picture">
-                      <pic:pic xmlns:pic="http://schemas.openxmlformats.org/drawingml/2006/picture">
-                        <pic:nvPicPr>
-                          <pic:cNvPr id="1" name=""/>
-                          <pic:cNvPicPr/>
-                        </pic:nvPicPr>
-                        <pic:blipFill>
-                          <a:blip r:embed="rId18"/>
-                          <a:stretch>
-                            <a:fillRect/>
-                          </a:stretch>
-                        </pic:blipFill>
-                        <pic:spPr>
-                          <a:xfrm>
-                            <a:off x="0" y="0"/>
-                            <a:ext cx="2977166" cy="1394710"/>
-                          </a:xfrm>
-                          <a:prstGeom prst="rect">
-                            <a:avLst/>
-                          </a:prstGeom>
-                        </pic:spPr>
-                      </pic:pic>
-                    </a:graphicData>
-                  </a:graphic>
-                </wp:inline>
-              </w:drawing>
-            </w:r>
-          </w:p>
-        </w:tc>
-      </w:tr>
-    </w:tbl>
-    <w:p/>
+        <w:t>Interpretation &amp; Confidence Intervals</w:t>
+      </w:r>
+    </w:p>
+    <w:p>
+      <w:r>
+        <w:t>Our final model includes just 1 predictor (Career RBIs) and the outliers found above during EDA. Note, we could make an argument to remove then. They are for rookies, those with very few At Bats. For the purpose of using existing MLB stats for making predictions, we could exclude them but they were left in the final model.</w:t>
+      </w:r>
+    </w:p>
+    <w:p>
+      <w:r>
+        <w:t>The estimated coefficient value for Career RBIs was found to be .5704 with a confidence interval of .5065 to .6343. Doubling the number of RBIs would result in a 2^(.5704) change in the mean salary, or approximately 1.5 times more dollars.</w:t>
+      </w:r>
+    </w:p>
+    <w:p>
+      <w:r>
+        <w:rPr>
+          <w:noProof/>
+        </w:rPr>
+        <w:lastRenderedPageBreak/>
+        <w:drawing>
+          <wp:inline distT="0" distB="0" distL="0" distR="0" wp14:anchorId="6395E17F" wp14:editId="6E92922A">
+            <wp:extent cx="5343525" cy="1162050"/>
+            <wp:effectExtent l="0" t="0" r="9525" b="0"/>
+            <wp:docPr id="19" name="Picture 19"/>
+            <wp:cNvGraphicFramePr>
+              <a:graphicFrameLocks xmlns:a="http://schemas.openxmlformats.org/drawingml/2006/main" noChangeAspect="1"/>
+            </wp:cNvGraphicFramePr>
+            <a:graphic xmlns:a="http://schemas.openxmlformats.org/drawingml/2006/main">
+              <a:graphicData uri="http://schemas.openxmlformats.org/drawingml/2006/picture">
+                <pic:pic xmlns:pic="http://schemas.openxmlformats.org/drawingml/2006/picture">
+                  <pic:nvPicPr>
+                    <pic:cNvPr id="0" name="Picture 21"/>
+                    <pic:cNvPicPr>
+                      <a:picLocks noChangeAspect="1" noChangeArrowheads="1"/>
+                    </pic:cNvPicPr>
+                  </pic:nvPicPr>
+                  <pic:blipFill>
+                    <a:blip r:embed="rId19">
+                      <a:extLst>
+                        <a:ext uri="{28A0092B-C50C-407E-A947-70E740481C1C}">
+                          <a14:useLocalDpi xmlns:a14="http://schemas.microsoft.com/office/drawing/2010/main" val="0"/>
+                        </a:ext>
+                      </a:extLst>
+                    </a:blip>
+                    <a:srcRect/>
+                    <a:stretch>
+                      <a:fillRect/>
+                    </a:stretch>
+                  </pic:blipFill>
+                  <pic:spPr bwMode="auto">
+                    <a:xfrm>
+                      <a:off x="0" y="0"/>
+                      <a:ext cx="5343525" cy="1162050"/>
+                    </a:xfrm>
+                    <a:prstGeom prst="rect">
+                      <a:avLst/>
+                    </a:prstGeom>
+                    <a:noFill/>
+                    <a:ln>
+                      <a:noFill/>
+                    </a:ln>
+                  </pic:spPr>
+                </pic:pic>
+              </a:graphicData>
+            </a:graphic>
+          </wp:inline>
+        </w:drawing>
+      </w:r>
+    </w:p>
+    <w:p>
+      <w:r>
+        <w:rPr>
+          <w:noProof/>
+        </w:rPr>
+        <w:drawing>
+          <wp:inline distT="0" distB="0" distL="0" distR="0" wp14:anchorId="07F8BE86" wp14:editId="5122A79F">
+            <wp:extent cx="3295650" cy="561975"/>
+            <wp:effectExtent l="0" t="0" r="0" b="9525"/>
+            <wp:docPr id="8" name="Picture 8"/>
+            <wp:cNvGraphicFramePr>
+              <a:graphicFrameLocks xmlns:a="http://schemas.openxmlformats.org/drawingml/2006/main" noChangeAspect="1"/>
+            </wp:cNvGraphicFramePr>
+            <a:graphic xmlns:a="http://schemas.openxmlformats.org/drawingml/2006/main">
+              <a:graphicData uri="http://schemas.openxmlformats.org/drawingml/2006/picture">
+                <pic:pic xmlns:pic="http://schemas.openxmlformats.org/drawingml/2006/picture">
+                  <pic:nvPicPr>
+                    <pic:cNvPr id="0" name="Picture 19"/>
+                    <pic:cNvPicPr>
+                      <a:picLocks noChangeAspect="1" noChangeArrowheads="1"/>
+                    </pic:cNvPicPr>
+                  </pic:nvPicPr>
+                  <pic:blipFill>
+                    <a:blip r:embed="rId20">
+                      <a:extLst>
+                        <a:ext uri="{28A0092B-C50C-407E-A947-70E740481C1C}">
+                          <a14:useLocalDpi xmlns:a14="http://schemas.microsoft.com/office/drawing/2010/main" val="0"/>
+                        </a:ext>
+                      </a:extLst>
+                    </a:blip>
+                    <a:srcRect/>
+                    <a:stretch>
+                      <a:fillRect/>
+                    </a:stretch>
+                  </pic:blipFill>
+                  <pic:spPr bwMode="auto">
+                    <a:xfrm>
+                      <a:off x="0" y="0"/>
+                      <a:ext cx="3295650" cy="561975"/>
+                    </a:xfrm>
+                    <a:prstGeom prst="rect">
+                      <a:avLst/>
+                    </a:prstGeom>
+                    <a:noFill/>
+                    <a:ln>
+                      <a:noFill/>
+                    </a:ln>
+                  </pic:spPr>
+                </pic:pic>
+              </a:graphicData>
+            </a:graphic>
+          </wp:inline>
+        </w:drawing>
+      </w:r>
+      <w:r>
+        <w:t xml:space="preserve"> </w:t>
+      </w:r>
+    </w:p>
     <w:p>
       <w:pPr>
         <w:pStyle w:val="Heading2"/>
@@ -1463,51 +1259,12 @@
     </w:p>
     <w:p>
       <w:r>
-        <w:t xml:space="preserve">We compared different selection techniques and found all of them preformed nearly the same. The Lasso model was chosen for simplicity and to possibly help reduce collinearity between the predictors. Although the final model chosen still shows evidence collinearity (based on </w:t>
-      </w:r>
-      <w:r>
-        <w:t>VIF</w:t>
-      </w:r>
-      <w:r>
-        <w:t>), th</w:t>
-      </w:r>
-      <w:r>
-        <w:t>e</w:t>
-      </w:r>
-      <w:r>
-        <w:t xml:space="preserve"> parameters chosen are still statistically significant and their estimates are contained within the computed confidence intervals.</w:t>
-      </w:r>
-    </w:p>
-    <w:p>
-      <w:r>
-        <w:t>It should be noted that the model can be significantly changed based on what seed, number of folds, and partition (test vs train) sizes that are used.</w:t>
-      </w:r>
-      <w:r>
-        <w:t xml:space="preserve"> For example, using SAS to </w:t>
-      </w:r>
-      <w:proofErr w:type="spellStart"/>
-      <w:r>
-        <w:t>preform</w:t>
-      </w:r>
-      <w:proofErr w:type="spellEnd"/>
-      <w:r>
-        <w:t xml:space="preserve"> a lasso selection with </w:t>
-      </w:r>
-      <w:proofErr w:type="spellStart"/>
-      <w:r>
-        <w:t>glmselect</w:t>
-      </w:r>
-      <w:proofErr w:type="spellEnd"/>
-      <w:r>
-        <w:t xml:space="preserve"> produced a model with just Hits, Career Runs Log, Career RBIs Log, and Putouts. </w:t>
-      </w:r>
-      <w:proofErr w:type="gramStart"/>
-      <w:r>
-        <w:t>So</w:t>
-      </w:r>
-      <w:proofErr w:type="gramEnd"/>
-      <w:r>
-        <w:t xml:space="preserve"> this is even simpler, although not necessarily better. There is still a high correlation between Runs and RBIs, which makes sense, since things like RBIs, Runs, Hits, and Homeruns are all corelated with each other. Hitting a home run increase your hits, runs and RBI all at the same time.</w:t>
+        <w:t>We compared different selection techniques and found all of them preformed nearly the same. The Lasso model at first was chosen for simplicity and to possibly help reduce collinearity between the predictors. Although the final model chosen still shows evidence collinearity (based on VIF), the parameters chosen are still statistically significant and their estimates are contained within the computed confidence intervals. However, many of the confidence intervals spanned 0.</w:t>
+      </w:r>
+    </w:p>
+    <w:p>
+      <w:r>
+        <w:t>It should be noted that the model can be significantly changed based on what seed, number of folds, and partition (test vs train) sizes that are used. For example, using SAS to perform a lasso selection with glmselect produced a model with just Hits, Career Runs Log, Career RBIs Log, and Putouts. So this is even simpler, although not necessarily better. There is still a high correlation between Runs and RBIs, which makes sense, since things like RBIs, Runs, Hits, and Homeruns are all corelated with each other. Hitting a home run increase your hits, runs and RBI all at the same time.</w:t>
       </w:r>
     </w:p>
     <w:p>
@@ -1520,6 +1277,11 @@
         </w:rPr>
       </w:pPr>
       <w:r>
+        <w:t>We then tried a much simpler model, using Career RBIs. The test RMSE was found to be only slightly higher (.60 vs .57). We opted to go with using Career RBIs as it is easier to explain and is easily understood. The prediction power of using it vs the features selected by Lasso isn’t all that much different.</w:t>
+      </w:r>
+      <w:bookmarkStart w:id="0" w:name="_GoBack"/>
+      <w:bookmarkEnd w:id="0"/>
+      <w:r>
         <w:br w:type="page"/>
       </w:r>
     </w:p>
@@ -1544,11 +1306,9 @@
       <w:r>
         <w:t xml:space="preserve">We will conduct a </w:t>
       </w:r>
-      <w:proofErr w:type="gramStart"/>
       <w:r>
         <w:t>Two Way</w:t>
       </w:r>
-      <w:proofErr w:type="gramEnd"/>
       <w:r>
         <w:t xml:space="preserve"> </w:t>
       </w:r>
@@ -1644,7 +1404,7 @@
                     <pic:cNvPicPr/>
                   </pic:nvPicPr>
                   <pic:blipFill>
-                    <a:blip r:embed="rId19"/>
+                    <a:blip r:embed="rId21"/>
                     <a:stretch>
                       <a:fillRect/>
                     </a:stretch>
@@ -1691,7 +1451,7 @@
                     <pic:cNvPicPr/>
                   </pic:nvPicPr>
                   <pic:blipFill>
-                    <a:blip r:embed="rId20"/>
+                    <a:blip r:embed="rId22"/>
                     <a:stretch>
                       <a:fillRect/>
                     </a:stretch>
@@ -1733,7 +1493,7 @@
                     </pic:cNvPicPr>
                   </pic:nvPicPr>
                   <pic:blipFill>
-                    <a:blip r:embed="rId21" cstate="print">
+                    <a:blip r:embed="rId23" cstate="print">
                       <a:extLst>
                         <a:ext uri="{28A0092B-C50C-407E-A947-70E740481C1C}">
                           <a14:useLocalDpi xmlns:a14="http://schemas.microsoft.com/office/drawing/2010/main" val="0"/>
@@ -1767,15 +1527,7 @@
     </w:p>
     <w:p>
       <w:r>
-        <w:t xml:space="preserve">In the </w:t>
-      </w:r>
-      <w:proofErr w:type="spellStart"/>
-      <w:r>
-        <w:t>Anova</w:t>
-      </w:r>
-      <w:proofErr w:type="spellEnd"/>
-      <w:r>
-        <w:t xml:space="preserve"> table (left </w:t>
+        <w:t xml:space="preserve">In the Anova table (left </w:t>
       </w:r>
       <w:r>
         <w:t>figure above)</w:t>
@@ -1790,29 +1542,13 @@
         <w:t xml:space="preserve">As a result, we will focus on the differences in Division since it was the only significant factor. </w:t>
       </w:r>
       <w:r>
-        <w:t xml:space="preserve">The diagnostics of the </w:t>
-      </w:r>
-      <w:proofErr w:type="spellStart"/>
-      <w:r>
-        <w:t>logSalary</w:t>
-      </w:r>
-      <w:proofErr w:type="spellEnd"/>
-      <w:r>
-        <w:t xml:space="preserve"> model look </w:t>
+        <w:t xml:space="preserve">The diagnostics of the logSalary model look </w:t>
       </w:r>
       <w:r>
         <w:t>good</w:t>
       </w:r>
       <w:r>
-        <w:t xml:space="preserve"> (see the 3 plots in the </w:t>
-      </w:r>
-      <w:proofErr w:type="gramStart"/>
-      <w:r>
-        <w:t>right hand</w:t>
-      </w:r>
-      <w:proofErr w:type="gramEnd"/>
-      <w:r>
-        <w:t xml:space="preserve"> figure above)</w:t>
+        <w:t xml:space="preserve"> (see the 3 plots in the right hand figure above)</w:t>
       </w:r>
       <w:r>
         <w:t xml:space="preserve">, </w:t>
@@ -1865,7 +1601,7 @@
                     <pic:cNvPicPr/>
                   </pic:nvPicPr>
                   <pic:blipFill>
-                    <a:blip r:embed="rId22"/>
+                    <a:blip r:embed="rId24"/>
                     <a:stretch>
                       <a:fillRect/>
                     </a:stretch>
@@ -1888,15 +1624,7 @@
     </w:p>
     <w:p>
       <w:r>
-        <w:t xml:space="preserve">In the contrast below, we can see there is evidence that </w:t>
-      </w:r>
-      <w:proofErr w:type="spellStart"/>
-      <w:r>
-        <w:t>logSalary</w:t>
-      </w:r>
-      <w:proofErr w:type="spellEnd"/>
-      <w:r>
-        <w:t xml:space="preserve"> is different between the East and West Division (p-value 0.0148). </w:t>
+        <w:t xml:space="preserve">In the contrast below, we can see there is evidence that logSalary is different between the East and West Division (p-value 0.0148). </w:t>
       </w:r>
       <w:r>
         <w:t xml:space="preserve"> However, th</w:t>
@@ -1935,7 +1663,7 @@
                     <pic:cNvPicPr/>
                   </pic:nvPicPr>
                   <pic:blipFill>
-                    <a:blip r:embed="rId23"/>
+                    <a:blip r:embed="rId25"/>
                     <a:stretch>
                       <a:fillRect/>
                     </a:stretch>
@@ -1966,21 +1694,11 @@
     </w:p>
     <w:p>
       <w:r>
-        <w:t xml:space="preserve">Using a </w:t>
-      </w:r>
-      <w:proofErr w:type="gramStart"/>
-      <w:r>
-        <w:t>two way</w:t>
-      </w:r>
-      <w:proofErr w:type="gramEnd"/>
-      <w:r>
-        <w:t xml:space="preserve"> </w:t>
-      </w:r>
-      <w:proofErr w:type="spellStart"/>
+        <w:t xml:space="preserve">Using a two way </w:t>
+      </w:r>
       <w:r>
         <w:t>anova</w:t>
       </w:r>
-      <w:proofErr w:type="spellEnd"/>
       <w:r>
         <w:t xml:space="preserve"> analysis we found that there was </w:t>
       </w:r>
@@ -2094,20 +1812,12 @@
         <w:t xml:space="preserve">Most of our code and graphics are </w:t>
       </w:r>
       <w:r>
-        <w:t xml:space="preserve">documented in the attached .RMD file and on our </w:t>
-      </w:r>
-      <w:proofErr w:type="spellStart"/>
-      <w:r>
-        <w:t>github</w:t>
-      </w:r>
-      <w:proofErr w:type="spellEnd"/>
-      <w:r>
-        <w:t xml:space="preserve"> located here:</w:t>
+        <w:t>documented in the attached .RMD file and on our github located here:</w:t>
       </w:r>
       <w:r>
         <w:t xml:space="preserve"> </w:t>
       </w:r>
-      <w:hyperlink r:id="rId24" w:history="1">
+      <w:hyperlink r:id="rId26" w:history="1">
         <w:r>
           <w:rPr>
             <w:rStyle w:val="Hyperlink"/>
@@ -2120,8 +1830,6 @@
       <w:r>
         <w:t>We did some confirmatory checks in SAS, that code is found here:</w:t>
       </w:r>
-      <w:bookmarkStart w:id="0" w:name="_GoBack"/>
-      <w:bookmarkEnd w:id="0"/>
     </w:p>
     <w:p>
       <w:r>
@@ -2241,7 +1949,6 @@
         </w:rPr>
         <w:t xml:space="preserve">     </w:t>
       </w:r>
-      <w:proofErr w:type="spellStart"/>
       <w:r>
         <w:rPr>
           <w:rFonts w:ascii="Courier New" w:hAnsi="Courier New" w:cs="Courier New"/>
@@ -2252,38 +1959,15 @@
         </w:rPr>
         <w:t>dbms</w:t>
       </w:r>
-      <w:proofErr w:type="spellEnd"/>
-      <w:r>
-        <w:rPr>
-          <w:rFonts w:ascii="Courier New" w:hAnsi="Courier New" w:cs="Courier New"/>
-          <w:color w:val="000000"/>
-          <w:sz w:val="20"/>
-          <w:szCs w:val="20"/>
-          <w:shd w:val="clear" w:color="auto" w:fill="FFFFFF"/>
-        </w:rPr>
-        <w:t>=</w:t>
-      </w:r>
-      <w:proofErr w:type="spellStart"/>
-      <w:r>
-        <w:rPr>
-          <w:rFonts w:ascii="Courier New" w:hAnsi="Courier New" w:cs="Courier New"/>
-          <w:color w:val="000000"/>
-          <w:sz w:val="20"/>
-          <w:szCs w:val="20"/>
-          <w:shd w:val="clear" w:color="auto" w:fill="FFFFFF"/>
-        </w:rPr>
-        <w:t>dlm</w:t>
-      </w:r>
-      <w:proofErr w:type="spellEnd"/>
-      <w:r>
-        <w:rPr>
-          <w:rFonts w:ascii="Courier New" w:hAnsi="Courier New" w:cs="Courier New"/>
-          <w:color w:val="000000"/>
-          <w:sz w:val="20"/>
-          <w:szCs w:val="20"/>
-          <w:shd w:val="clear" w:color="auto" w:fill="FFFFFF"/>
-        </w:rPr>
-        <w:t xml:space="preserve"> </w:t>
+      <w:r>
+        <w:rPr>
+          <w:rFonts w:ascii="Courier New" w:hAnsi="Courier New" w:cs="Courier New"/>
+          <w:color w:val="000000"/>
+          <w:sz w:val="20"/>
+          <w:szCs w:val="20"/>
+          <w:shd w:val="clear" w:color="auto" w:fill="FFFFFF"/>
+        </w:rPr>
+        <w:t xml:space="preserve">=dlm </w:t>
       </w:r>
       <w:r>
         <w:rPr>
@@ -2328,29 +2012,7 @@
           <w:szCs w:val="20"/>
           <w:shd w:val="clear" w:color="auto" w:fill="FFFFFF"/>
         </w:rPr>
-        <w:t xml:space="preserve">     </w:t>
-      </w:r>
-      <w:proofErr w:type="spellStart"/>
-      <w:r>
-        <w:rPr>
-          <w:rFonts w:ascii="Courier New" w:hAnsi="Courier New" w:cs="Courier New"/>
-          <w:color w:val="000000"/>
-          <w:sz w:val="20"/>
-          <w:szCs w:val="20"/>
-          <w:shd w:val="clear" w:color="auto" w:fill="FFFFFF"/>
-        </w:rPr>
-        <w:t>delimeter</w:t>
-      </w:r>
-      <w:proofErr w:type="spellEnd"/>
-      <w:r>
-        <w:rPr>
-          <w:rFonts w:ascii="Courier New" w:hAnsi="Courier New" w:cs="Courier New"/>
-          <w:color w:val="000000"/>
-          <w:sz w:val="20"/>
-          <w:szCs w:val="20"/>
-          <w:shd w:val="clear" w:color="auto" w:fill="FFFFFF"/>
-        </w:rPr>
-        <w:t>=</w:t>
+        <w:t xml:space="preserve">     delimeter=</w:t>
       </w:r>
       <w:r>
         <w:rPr>
@@ -2397,7 +2059,6 @@
         </w:rPr>
         <w:t xml:space="preserve">     </w:t>
       </w:r>
-      <w:proofErr w:type="spellStart"/>
       <w:r>
         <w:rPr>
           <w:rFonts w:ascii="Courier New" w:hAnsi="Courier New" w:cs="Courier New"/>
@@ -2408,7 +2069,6 @@
         </w:rPr>
         <w:t>getnames</w:t>
       </w:r>
-      <w:proofErr w:type="spellEnd"/>
       <w:r>
         <w:rPr>
           <w:rFonts w:ascii="Courier New" w:hAnsi="Courier New" w:cs="Courier New"/>
@@ -2659,49 +2319,15 @@
           <w:shd w:val="clear" w:color="auto" w:fill="FFFFFF"/>
         </w:rPr>
       </w:pPr>
-      <w:proofErr w:type="spellStart"/>
-      <w:r>
-        <w:rPr>
-          <w:rFonts w:ascii="Courier New" w:hAnsi="Courier New" w:cs="Courier New"/>
-          <w:color w:val="000000"/>
-          <w:sz w:val="20"/>
-          <w:szCs w:val="20"/>
-          <w:shd w:val="clear" w:color="auto" w:fill="FFFFFF"/>
-        </w:rPr>
-        <w:t>SalaryNumeric</w:t>
-      </w:r>
-      <w:proofErr w:type="spellEnd"/>
-      <w:r>
-        <w:rPr>
-          <w:rFonts w:ascii="Courier New" w:hAnsi="Courier New" w:cs="Courier New"/>
-          <w:color w:val="000000"/>
-          <w:sz w:val="20"/>
-          <w:szCs w:val="20"/>
-          <w:shd w:val="clear" w:color="auto" w:fill="FFFFFF"/>
-        </w:rPr>
-        <w:t xml:space="preserve"> = </w:t>
-      </w:r>
-      <w:proofErr w:type="gramStart"/>
-      <w:r>
-        <w:rPr>
-          <w:rFonts w:ascii="Courier New" w:hAnsi="Courier New" w:cs="Courier New"/>
-          <w:color w:val="000000"/>
-          <w:sz w:val="20"/>
-          <w:szCs w:val="20"/>
-          <w:shd w:val="clear" w:color="auto" w:fill="FFFFFF"/>
-        </w:rPr>
-        <w:t>input(</w:t>
-      </w:r>
-      <w:proofErr w:type="gramEnd"/>
-      <w:r>
-        <w:rPr>
-          <w:rFonts w:ascii="Courier New" w:hAnsi="Courier New" w:cs="Courier New"/>
-          <w:color w:val="000000"/>
-          <w:sz w:val="20"/>
-          <w:szCs w:val="20"/>
-          <w:shd w:val="clear" w:color="auto" w:fill="FFFFFF"/>
-        </w:rPr>
-        <w:t xml:space="preserve">Salary, </w:t>
+      <w:r>
+        <w:rPr>
+          <w:rFonts w:ascii="Courier New" w:hAnsi="Courier New" w:cs="Courier New"/>
+          <w:color w:val="000000"/>
+          <w:sz w:val="20"/>
+          <w:szCs w:val="20"/>
+          <w:shd w:val="clear" w:color="auto" w:fill="FFFFFF"/>
+        </w:rPr>
+        <w:t xml:space="preserve">SalaryNumeric = input(Salary, </w:t>
       </w:r>
       <w:r>
         <w:rPr>
@@ -2868,61 +2494,15 @@
           <w:shd w:val="clear" w:color="auto" w:fill="FFFFFF"/>
         </w:rPr>
       </w:pPr>
-      <w:proofErr w:type="spellStart"/>
-      <w:r>
-        <w:rPr>
-          <w:rFonts w:ascii="Courier New" w:hAnsi="Courier New" w:cs="Courier New"/>
-          <w:color w:val="000000"/>
-          <w:sz w:val="20"/>
-          <w:szCs w:val="20"/>
-          <w:shd w:val="clear" w:color="auto" w:fill="FFFFFF"/>
-        </w:rPr>
-        <w:t>SalaryLog</w:t>
-      </w:r>
-      <w:proofErr w:type="spellEnd"/>
-      <w:r>
-        <w:rPr>
-          <w:rFonts w:ascii="Courier New" w:hAnsi="Courier New" w:cs="Courier New"/>
-          <w:color w:val="000000"/>
-          <w:sz w:val="20"/>
-          <w:szCs w:val="20"/>
-          <w:shd w:val="clear" w:color="auto" w:fill="FFFFFF"/>
-        </w:rPr>
-        <w:t xml:space="preserve"> = </w:t>
-      </w:r>
-      <w:proofErr w:type="gramStart"/>
-      <w:r>
-        <w:rPr>
-          <w:rFonts w:ascii="Courier New" w:hAnsi="Courier New" w:cs="Courier New"/>
-          <w:color w:val="000000"/>
-          <w:sz w:val="20"/>
-          <w:szCs w:val="20"/>
-          <w:shd w:val="clear" w:color="auto" w:fill="FFFFFF"/>
-        </w:rPr>
-        <w:t>log(</w:t>
-      </w:r>
-      <w:proofErr w:type="spellStart"/>
-      <w:proofErr w:type="gramEnd"/>
-      <w:r>
-        <w:rPr>
-          <w:rFonts w:ascii="Courier New" w:hAnsi="Courier New" w:cs="Courier New"/>
-          <w:color w:val="000000"/>
-          <w:sz w:val="20"/>
-          <w:szCs w:val="20"/>
-          <w:shd w:val="clear" w:color="auto" w:fill="FFFFFF"/>
-        </w:rPr>
-        <w:t>SalaryNumeric</w:t>
-      </w:r>
-      <w:proofErr w:type="spellEnd"/>
-      <w:r>
-        <w:rPr>
-          <w:rFonts w:ascii="Courier New" w:hAnsi="Courier New" w:cs="Courier New"/>
-          <w:color w:val="000000"/>
-          <w:sz w:val="20"/>
-          <w:szCs w:val="20"/>
-          <w:shd w:val="clear" w:color="auto" w:fill="FFFFFF"/>
-        </w:rPr>
-        <w:t>);</w:t>
+      <w:r>
+        <w:rPr>
+          <w:rFonts w:ascii="Courier New" w:hAnsi="Courier New" w:cs="Courier New"/>
+          <w:color w:val="000000"/>
+          <w:sz w:val="20"/>
+          <w:szCs w:val="20"/>
+          <w:shd w:val="clear" w:color="auto" w:fill="FFFFFF"/>
+        </w:rPr>
+        <w:t>SalaryLog = log(SalaryNumeric);</w:t>
       </w:r>
     </w:p>
     <w:p>
@@ -2939,49 +2519,15 @@
           <w:shd w:val="clear" w:color="auto" w:fill="FFFFFF"/>
         </w:rPr>
       </w:pPr>
-      <w:proofErr w:type="spellStart"/>
-      <w:r>
-        <w:rPr>
-          <w:rFonts w:ascii="Courier New" w:hAnsi="Courier New" w:cs="Courier New"/>
-          <w:color w:val="000000"/>
-          <w:sz w:val="20"/>
-          <w:szCs w:val="20"/>
-          <w:shd w:val="clear" w:color="auto" w:fill="FFFFFF"/>
-        </w:rPr>
-        <w:t>CRBILog</w:t>
-      </w:r>
-      <w:proofErr w:type="spellEnd"/>
-      <w:r>
-        <w:rPr>
-          <w:rFonts w:ascii="Courier New" w:hAnsi="Courier New" w:cs="Courier New"/>
-          <w:color w:val="000000"/>
-          <w:sz w:val="20"/>
-          <w:szCs w:val="20"/>
-          <w:shd w:val="clear" w:color="auto" w:fill="FFFFFF"/>
-        </w:rPr>
-        <w:t xml:space="preserve"> = </w:t>
-      </w:r>
-      <w:proofErr w:type="gramStart"/>
-      <w:r>
-        <w:rPr>
-          <w:rFonts w:ascii="Courier New" w:hAnsi="Courier New" w:cs="Courier New"/>
-          <w:color w:val="000000"/>
-          <w:sz w:val="20"/>
-          <w:szCs w:val="20"/>
-          <w:shd w:val="clear" w:color="auto" w:fill="FFFFFF"/>
-        </w:rPr>
-        <w:t>log(</w:t>
-      </w:r>
-      <w:proofErr w:type="gramEnd"/>
-      <w:r>
-        <w:rPr>
-          <w:rFonts w:ascii="Courier New" w:hAnsi="Courier New" w:cs="Courier New"/>
-          <w:color w:val="000000"/>
-          <w:sz w:val="20"/>
-          <w:szCs w:val="20"/>
-          <w:shd w:val="clear" w:color="auto" w:fill="FFFFFF"/>
-        </w:rPr>
-        <w:t>CRBI);</w:t>
+      <w:r>
+        <w:rPr>
+          <w:rFonts w:ascii="Courier New" w:hAnsi="Courier New" w:cs="Courier New"/>
+          <w:color w:val="000000"/>
+          <w:sz w:val="20"/>
+          <w:szCs w:val="20"/>
+          <w:shd w:val="clear" w:color="auto" w:fill="FFFFFF"/>
+        </w:rPr>
+        <w:t>CRBILog = log(CRBI);</w:t>
       </w:r>
     </w:p>
     <w:p>
@@ -2998,61 +2544,15 @@
           <w:shd w:val="clear" w:color="auto" w:fill="FFFFFF"/>
         </w:rPr>
       </w:pPr>
-      <w:proofErr w:type="spellStart"/>
-      <w:r>
-        <w:rPr>
-          <w:rFonts w:ascii="Courier New" w:hAnsi="Courier New" w:cs="Courier New"/>
-          <w:color w:val="000000"/>
-          <w:sz w:val="20"/>
-          <w:szCs w:val="20"/>
-          <w:shd w:val="clear" w:color="auto" w:fill="FFFFFF"/>
-        </w:rPr>
-        <w:t>CHitsLog</w:t>
-      </w:r>
-      <w:proofErr w:type="spellEnd"/>
-      <w:r>
-        <w:rPr>
-          <w:rFonts w:ascii="Courier New" w:hAnsi="Courier New" w:cs="Courier New"/>
-          <w:color w:val="000000"/>
-          <w:sz w:val="20"/>
-          <w:szCs w:val="20"/>
-          <w:shd w:val="clear" w:color="auto" w:fill="FFFFFF"/>
-        </w:rPr>
-        <w:t xml:space="preserve"> = </w:t>
-      </w:r>
-      <w:proofErr w:type="gramStart"/>
-      <w:r>
-        <w:rPr>
-          <w:rFonts w:ascii="Courier New" w:hAnsi="Courier New" w:cs="Courier New"/>
-          <w:color w:val="000000"/>
-          <w:sz w:val="20"/>
-          <w:szCs w:val="20"/>
-          <w:shd w:val="clear" w:color="auto" w:fill="FFFFFF"/>
-        </w:rPr>
-        <w:t>log(</w:t>
-      </w:r>
-      <w:proofErr w:type="spellStart"/>
-      <w:proofErr w:type="gramEnd"/>
-      <w:r>
-        <w:rPr>
-          <w:rFonts w:ascii="Courier New" w:hAnsi="Courier New" w:cs="Courier New"/>
-          <w:color w:val="000000"/>
-          <w:sz w:val="20"/>
-          <w:szCs w:val="20"/>
-          <w:shd w:val="clear" w:color="auto" w:fill="FFFFFF"/>
-        </w:rPr>
-        <w:t>CHits</w:t>
-      </w:r>
-      <w:proofErr w:type="spellEnd"/>
-      <w:r>
-        <w:rPr>
-          <w:rFonts w:ascii="Courier New" w:hAnsi="Courier New" w:cs="Courier New"/>
-          <w:color w:val="000000"/>
-          <w:sz w:val="20"/>
-          <w:szCs w:val="20"/>
-          <w:shd w:val="clear" w:color="auto" w:fill="FFFFFF"/>
-        </w:rPr>
-        <w:t>);</w:t>
+      <w:r>
+        <w:rPr>
+          <w:rFonts w:ascii="Courier New" w:hAnsi="Courier New" w:cs="Courier New"/>
+          <w:color w:val="000000"/>
+          <w:sz w:val="20"/>
+          <w:szCs w:val="20"/>
+          <w:shd w:val="clear" w:color="auto" w:fill="FFFFFF"/>
+        </w:rPr>
+        <w:t>CHitsLog = log(CHits);</w:t>
       </w:r>
     </w:p>
     <w:p>
@@ -3069,61 +2569,15 @@
           <w:shd w:val="clear" w:color="auto" w:fill="FFFFFF"/>
         </w:rPr>
       </w:pPr>
-      <w:proofErr w:type="spellStart"/>
-      <w:r>
-        <w:rPr>
-          <w:rFonts w:ascii="Courier New" w:hAnsi="Courier New" w:cs="Courier New"/>
-          <w:color w:val="000000"/>
-          <w:sz w:val="20"/>
-          <w:szCs w:val="20"/>
-          <w:shd w:val="clear" w:color="auto" w:fill="FFFFFF"/>
-        </w:rPr>
-        <w:t>CAtBatLog</w:t>
-      </w:r>
-      <w:proofErr w:type="spellEnd"/>
-      <w:r>
-        <w:rPr>
-          <w:rFonts w:ascii="Courier New" w:hAnsi="Courier New" w:cs="Courier New"/>
-          <w:color w:val="000000"/>
-          <w:sz w:val="20"/>
-          <w:szCs w:val="20"/>
-          <w:shd w:val="clear" w:color="auto" w:fill="FFFFFF"/>
-        </w:rPr>
-        <w:t xml:space="preserve"> = </w:t>
-      </w:r>
-      <w:proofErr w:type="gramStart"/>
-      <w:r>
-        <w:rPr>
-          <w:rFonts w:ascii="Courier New" w:hAnsi="Courier New" w:cs="Courier New"/>
-          <w:color w:val="000000"/>
-          <w:sz w:val="20"/>
-          <w:szCs w:val="20"/>
-          <w:shd w:val="clear" w:color="auto" w:fill="FFFFFF"/>
-        </w:rPr>
-        <w:t>log(</w:t>
-      </w:r>
-      <w:proofErr w:type="spellStart"/>
-      <w:proofErr w:type="gramEnd"/>
-      <w:r>
-        <w:rPr>
-          <w:rFonts w:ascii="Courier New" w:hAnsi="Courier New" w:cs="Courier New"/>
-          <w:color w:val="000000"/>
-          <w:sz w:val="20"/>
-          <w:szCs w:val="20"/>
-          <w:shd w:val="clear" w:color="auto" w:fill="FFFFFF"/>
-        </w:rPr>
-        <w:t>CAtBat</w:t>
-      </w:r>
-      <w:proofErr w:type="spellEnd"/>
-      <w:r>
-        <w:rPr>
-          <w:rFonts w:ascii="Courier New" w:hAnsi="Courier New" w:cs="Courier New"/>
-          <w:color w:val="000000"/>
-          <w:sz w:val="20"/>
-          <w:szCs w:val="20"/>
-          <w:shd w:val="clear" w:color="auto" w:fill="FFFFFF"/>
-        </w:rPr>
-        <w:t>);</w:t>
+      <w:r>
+        <w:rPr>
+          <w:rFonts w:ascii="Courier New" w:hAnsi="Courier New" w:cs="Courier New"/>
+          <w:color w:val="000000"/>
+          <w:sz w:val="20"/>
+          <w:szCs w:val="20"/>
+          <w:shd w:val="clear" w:color="auto" w:fill="FFFFFF"/>
+        </w:rPr>
+        <w:t>CAtBatLog = log(CAtBat);</w:t>
       </w:r>
     </w:p>
     <w:p>
@@ -3140,49 +2594,15 @@
           <w:shd w:val="clear" w:color="auto" w:fill="FFFFFF"/>
         </w:rPr>
       </w:pPr>
-      <w:proofErr w:type="spellStart"/>
-      <w:r>
-        <w:rPr>
-          <w:rFonts w:ascii="Courier New" w:hAnsi="Courier New" w:cs="Courier New"/>
-          <w:color w:val="000000"/>
-          <w:sz w:val="20"/>
-          <w:szCs w:val="20"/>
-          <w:shd w:val="clear" w:color="auto" w:fill="FFFFFF"/>
-        </w:rPr>
-        <w:t>CHmRunLog</w:t>
-      </w:r>
-      <w:proofErr w:type="spellEnd"/>
-      <w:r>
-        <w:rPr>
-          <w:rFonts w:ascii="Courier New" w:hAnsi="Courier New" w:cs="Courier New"/>
-          <w:color w:val="000000"/>
-          <w:sz w:val="20"/>
-          <w:szCs w:val="20"/>
-          <w:shd w:val="clear" w:color="auto" w:fill="FFFFFF"/>
-        </w:rPr>
-        <w:t xml:space="preserve"> = </w:t>
-      </w:r>
-      <w:proofErr w:type="gramStart"/>
-      <w:r>
-        <w:rPr>
-          <w:rFonts w:ascii="Courier New" w:hAnsi="Courier New" w:cs="Courier New"/>
-          <w:color w:val="000000"/>
-          <w:sz w:val="20"/>
-          <w:szCs w:val="20"/>
-          <w:shd w:val="clear" w:color="auto" w:fill="FFFFFF"/>
-        </w:rPr>
-        <w:t>log(</w:t>
-      </w:r>
-      <w:proofErr w:type="gramEnd"/>
-      <w:r>
-        <w:rPr>
-          <w:rFonts w:ascii="Courier New" w:hAnsi="Courier New" w:cs="Courier New"/>
-          <w:color w:val="000000"/>
-          <w:sz w:val="20"/>
-          <w:szCs w:val="20"/>
-          <w:shd w:val="clear" w:color="auto" w:fill="FFFFFF"/>
-        </w:rPr>
-        <w:t>CHmRun+</w:t>
+      <w:r>
+        <w:rPr>
+          <w:rFonts w:ascii="Courier New" w:hAnsi="Courier New" w:cs="Courier New"/>
+          <w:color w:val="000000"/>
+          <w:sz w:val="20"/>
+          <w:szCs w:val="20"/>
+          <w:shd w:val="clear" w:color="auto" w:fill="FFFFFF"/>
+        </w:rPr>
+        <w:t>CHmRunLog = log(CHmRun+</w:t>
       </w:r>
       <w:r>
         <w:rPr>
@@ -3221,61 +2641,15 @@
           <w:shd w:val="clear" w:color="auto" w:fill="FFFFFF"/>
         </w:rPr>
       </w:pPr>
-      <w:proofErr w:type="spellStart"/>
-      <w:r>
-        <w:rPr>
-          <w:rFonts w:ascii="Courier New" w:hAnsi="Courier New" w:cs="Courier New"/>
-          <w:color w:val="000000"/>
-          <w:sz w:val="20"/>
-          <w:szCs w:val="20"/>
-          <w:shd w:val="clear" w:color="auto" w:fill="FFFFFF"/>
-        </w:rPr>
-        <w:t>CRunsLog</w:t>
-      </w:r>
-      <w:proofErr w:type="spellEnd"/>
-      <w:r>
-        <w:rPr>
-          <w:rFonts w:ascii="Courier New" w:hAnsi="Courier New" w:cs="Courier New"/>
-          <w:color w:val="000000"/>
-          <w:sz w:val="20"/>
-          <w:szCs w:val="20"/>
-          <w:shd w:val="clear" w:color="auto" w:fill="FFFFFF"/>
-        </w:rPr>
-        <w:t xml:space="preserve"> = </w:t>
-      </w:r>
-      <w:proofErr w:type="gramStart"/>
-      <w:r>
-        <w:rPr>
-          <w:rFonts w:ascii="Courier New" w:hAnsi="Courier New" w:cs="Courier New"/>
-          <w:color w:val="000000"/>
-          <w:sz w:val="20"/>
-          <w:szCs w:val="20"/>
-          <w:shd w:val="clear" w:color="auto" w:fill="FFFFFF"/>
-        </w:rPr>
-        <w:t>log(</w:t>
-      </w:r>
-      <w:proofErr w:type="spellStart"/>
-      <w:proofErr w:type="gramEnd"/>
-      <w:r>
-        <w:rPr>
-          <w:rFonts w:ascii="Courier New" w:hAnsi="Courier New" w:cs="Courier New"/>
-          <w:color w:val="000000"/>
-          <w:sz w:val="20"/>
-          <w:szCs w:val="20"/>
-          <w:shd w:val="clear" w:color="auto" w:fill="FFFFFF"/>
-        </w:rPr>
-        <w:t>CRuns</w:t>
-      </w:r>
-      <w:proofErr w:type="spellEnd"/>
-      <w:r>
-        <w:rPr>
-          <w:rFonts w:ascii="Courier New" w:hAnsi="Courier New" w:cs="Courier New"/>
-          <w:color w:val="000000"/>
-          <w:sz w:val="20"/>
-          <w:szCs w:val="20"/>
-          <w:shd w:val="clear" w:color="auto" w:fill="FFFFFF"/>
-        </w:rPr>
-        <w:t>);</w:t>
+      <w:r>
+        <w:rPr>
+          <w:rFonts w:ascii="Courier New" w:hAnsi="Courier New" w:cs="Courier New"/>
+          <w:color w:val="000000"/>
+          <w:sz w:val="20"/>
+          <w:szCs w:val="20"/>
+          <w:shd w:val="clear" w:color="auto" w:fill="FFFFFF"/>
+        </w:rPr>
+        <w:t>CRunsLog = log(CRuns);</w:t>
       </w:r>
     </w:p>
     <w:p>
@@ -3292,61 +2666,15 @@
           <w:shd w:val="clear" w:color="auto" w:fill="FFFFFF"/>
         </w:rPr>
       </w:pPr>
-      <w:proofErr w:type="spellStart"/>
-      <w:r>
-        <w:rPr>
-          <w:rFonts w:ascii="Courier New" w:hAnsi="Courier New" w:cs="Courier New"/>
-          <w:color w:val="000000"/>
-          <w:sz w:val="20"/>
-          <w:szCs w:val="20"/>
-          <w:shd w:val="clear" w:color="auto" w:fill="FFFFFF"/>
-        </w:rPr>
-        <w:t>CWalksLog</w:t>
-      </w:r>
-      <w:proofErr w:type="spellEnd"/>
-      <w:r>
-        <w:rPr>
-          <w:rFonts w:ascii="Courier New" w:hAnsi="Courier New" w:cs="Courier New"/>
-          <w:color w:val="000000"/>
-          <w:sz w:val="20"/>
-          <w:szCs w:val="20"/>
-          <w:shd w:val="clear" w:color="auto" w:fill="FFFFFF"/>
-        </w:rPr>
-        <w:t xml:space="preserve"> = </w:t>
-      </w:r>
-      <w:proofErr w:type="gramStart"/>
-      <w:r>
-        <w:rPr>
-          <w:rFonts w:ascii="Courier New" w:hAnsi="Courier New" w:cs="Courier New"/>
-          <w:color w:val="000000"/>
-          <w:sz w:val="20"/>
-          <w:szCs w:val="20"/>
-          <w:shd w:val="clear" w:color="auto" w:fill="FFFFFF"/>
-        </w:rPr>
-        <w:t>log(</w:t>
-      </w:r>
-      <w:proofErr w:type="spellStart"/>
-      <w:proofErr w:type="gramEnd"/>
-      <w:r>
-        <w:rPr>
-          <w:rFonts w:ascii="Courier New" w:hAnsi="Courier New" w:cs="Courier New"/>
-          <w:color w:val="000000"/>
-          <w:sz w:val="20"/>
-          <w:szCs w:val="20"/>
-          <w:shd w:val="clear" w:color="auto" w:fill="FFFFFF"/>
-        </w:rPr>
-        <w:t>CWalks</w:t>
-      </w:r>
-      <w:proofErr w:type="spellEnd"/>
-      <w:r>
-        <w:rPr>
-          <w:rFonts w:ascii="Courier New" w:hAnsi="Courier New" w:cs="Courier New"/>
-          <w:color w:val="000000"/>
-          <w:sz w:val="20"/>
-          <w:szCs w:val="20"/>
-          <w:shd w:val="clear" w:color="auto" w:fill="FFFFFF"/>
-        </w:rPr>
-        <w:t>);</w:t>
+      <w:r>
+        <w:rPr>
+          <w:rFonts w:ascii="Courier New" w:hAnsi="Courier New" w:cs="Courier New"/>
+          <w:color w:val="000000"/>
+          <w:sz w:val="20"/>
+          <w:szCs w:val="20"/>
+          <w:shd w:val="clear" w:color="auto" w:fill="FFFFFF"/>
+        </w:rPr>
+        <w:t>CWalksLog = log(CWalks);</w:t>
       </w:r>
     </w:p>
     <w:p>
@@ -3503,63 +2831,7 @@
           <w:szCs w:val="20"/>
           <w:shd w:val="clear" w:color="auto" w:fill="FFFFFF"/>
         </w:rPr>
-        <w:t>=hitters plots(label)</w:t>
-      </w:r>
-      <w:proofErr w:type="gramStart"/>
-      <w:r>
-        <w:rPr>
-          <w:rFonts w:ascii="Courier New" w:hAnsi="Courier New" w:cs="Courier New"/>
-          <w:color w:val="000000"/>
-          <w:sz w:val="20"/>
-          <w:szCs w:val="20"/>
-          <w:shd w:val="clear" w:color="auto" w:fill="FFFFFF"/>
-        </w:rPr>
-        <w:t>=(</w:t>
-      </w:r>
-      <w:proofErr w:type="spellStart"/>
-      <w:proofErr w:type="gramEnd"/>
-      <w:r>
-        <w:rPr>
-          <w:rFonts w:ascii="Courier New" w:hAnsi="Courier New" w:cs="Courier New"/>
-          <w:color w:val="000000"/>
-          <w:sz w:val="20"/>
-          <w:szCs w:val="20"/>
-          <w:shd w:val="clear" w:color="auto" w:fill="FFFFFF"/>
-        </w:rPr>
-        <w:t>rstudentleverage</w:t>
-      </w:r>
-      <w:proofErr w:type="spellEnd"/>
-      <w:r>
-        <w:rPr>
-          <w:rFonts w:ascii="Courier New" w:hAnsi="Courier New" w:cs="Courier New"/>
-          <w:color w:val="000000"/>
-          <w:sz w:val="20"/>
-          <w:szCs w:val="20"/>
-          <w:shd w:val="clear" w:color="auto" w:fill="FFFFFF"/>
-        </w:rPr>
-        <w:t xml:space="preserve"> </w:t>
-      </w:r>
-      <w:proofErr w:type="spellStart"/>
-      <w:r>
-        <w:rPr>
-          <w:rFonts w:ascii="Courier New" w:hAnsi="Courier New" w:cs="Courier New"/>
-          <w:color w:val="000000"/>
-          <w:sz w:val="20"/>
-          <w:szCs w:val="20"/>
-          <w:shd w:val="clear" w:color="auto" w:fill="FFFFFF"/>
-        </w:rPr>
-        <w:t>cooksd</w:t>
-      </w:r>
-      <w:proofErr w:type="spellEnd"/>
-      <w:r>
-        <w:rPr>
-          <w:rFonts w:ascii="Courier New" w:hAnsi="Courier New" w:cs="Courier New"/>
-          <w:color w:val="000000"/>
-          <w:sz w:val="20"/>
-          <w:szCs w:val="20"/>
-          <w:shd w:val="clear" w:color="auto" w:fill="FFFFFF"/>
-        </w:rPr>
-        <w:t>);</w:t>
+        <w:t>=hitters plots(label)=(rstudentleverage cooksd);</w:t>
       </w:r>
     </w:p>
     <w:p>
@@ -3594,139 +2866,7 @@
           <w:szCs w:val="20"/>
           <w:shd w:val="clear" w:color="auto" w:fill="FFFFFF"/>
         </w:rPr>
-        <w:t xml:space="preserve"> </w:t>
-      </w:r>
-      <w:proofErr w:type="spellStart"/>
-      <w:r>
-        <w:rPr>
-          <w:rFonts w:ascii="Courier New" w:hAnsi="Courier New" w:cs="Courier New"/>
-          <w:color w:val="000000"/>
-          <w:sz w:val="20"/>
-          <w:szCs w:val="20"/>
-          <w:shd w:val="clear" w:color="auto" w:fill="FFFFFF"/>
-        </w:rPr>
-        <w:t>SalaryLog</w:t>
-      </w:r>
-      <w:proofErr w:type="spellEnd"/>
-      <w:r>
-        <w:rPr>
-          <w:rFonts w:ascii="Courier New" w:hAnsi="Courier New" w:cs="Courier New"/>
-          <w:color w:val="000000"/>
-          <w:sz w:val="20"/>
-          <w:szCs w:val="20"/>
-          <w:shd w:val="clear" w:color="auto" w:fill="FFFFFF"/>
-        </w:rPr>
-        <w:t xml:space="preserve"> = </w:t>
-      </w:r>
-      <w:proofErr w:type="spellStart"/>
-      <w:r>
-        <w:rPr>
-          <w:rFonts w:ascii="Courier New" w:hAnsi="Courier New" w:cs="Courier New"/>
-          <w:color w:val="000000"/>
-          <w:sz w:val="20"/>
-          <w:szCs w:val="20"/>
-          <w:shd w:val="clear" w:color="auto" w:fill="FFFFFF"/>
-        </w:rPr>
-        <w:t>CAtBat</w:t>
-      </w:r>
-      <w:proofErr w:type="spellEnd"/>
-      <w:r>
-        <w:rPr>
-          <w:rFonts w:ascii="Courier New" w:hAnsi="Courier New" w:cs="Courier New"/>
-          <w:color w:val="000000"/>
-          <w:sz w:val="20"/>
-          <w:szCs w:val="20"/>
-          <w:shd w:val="clear" w:color="auto" w:fill="FFFFFF"/>
-        </w:rPr>
-        <w:t xml:space="preserve"> </w:t>
-      </w:r>
-      <w:proofErr w:type="spellStart"/>
-      <w:r>
-        <w:rPr>
-          <w:rFonts w:ascii="Courier New" w:hAnsi="Courier New" w:cs="Courier New"/>
-          <w:color w:val="000000"/>
-          <w:sz w:val="20"/>
-          <w:szCs w:val="20"/>
-          <w:shd w:val="clear" w:color="auto" w:fill="FFFFFF"/>
-        </w:rPr>
-        <w:t>CHits</w:t>
-      </w:r>
-      <w:proofErr w:type="spellEnd"/>
-      <w:r>
-        <w:rPr>
-          <w:rFonts w:ascii="Courier New" w:hAnsi="Courier New" w:cs="Courier New"/>
-          <w:color w:val="000000"/>
-          <w:sz w:val="20"/>
-          <w:szCs w:val="20"/>
-          <w:shd w:val="clear" w:color="auto" w:fill="FFFFFF"/>
-        </w:rPr>
-        <w:t xml:space="preserve"> </w:t>
-      </w:r>
-      <w:proofErr w:type="spellStart"/>
-      <w:r>
-        <w:rPr>
-          <w:rFonts w:ascii="Courier New" w:hAnsi="Courier New" w:cs="Courier New"/>
-          <w:color w:val="000000"/>
-          <w:sz w:val="20"/>
-          <w:szCs w:val="20"/>
-          <w:shd w:val="clear" w:color="auto" w:fill="FFFFFF"/>
-        </w:rPr>
-        <w:t>CHmRun</w:t>
-      </w:r>
-      <w:proofErr w:type="spellEnd"/>
-      <w:r>
-        <w:rPr>
-          <w:rFonts w:ascii="Courier New" w:hAnsi="Courier New" w:cs="Courier New"/>
-          <w:color w:val="000000"/>
-          <w:sz w:val="20"/>
-          <w:szCs w:val="20"/>
-          <w:shd w:val="clear" w:color="auto" w:fill="FFFFFF"/>
-        </w:rPr>
-        <w:t xml:space="preserve"> </w:t>
-      </w:r>
-      <w:proofErr w:type="spellStart"/>
-      <w:r>
-        <w:rPr>
-          <w:rFonts w:ascii="Courier New" w:hAnsi="Courier New" w:cs="Courier New"/>
-          <w:color w:val="000000"/>
-          <w:sz w:val="20"/>
-          <w:szCs w:val="20"/>
-          <w:shd w:val="clear" w:color="auto" w:fill="FFFFFF"/>
-        </w:rPr>
-        <w:t>CRuns</w:t>
-      </w:r>
-      <w:proofErr w:type="spellEnd"/>
-      <w:r>
-        <w:rPr>
-          <w:rFonts w:ascii="Courier New" w:hAnsi="Courier New" w:cs="Courier New"/>
-          <w:color w:val="000000"/>
-          <w:sz w:val="20"/>
-          <w:szCs w:val="20"/>
-          <w:shd w:val="clear" w:color="auto" w:fill="FFFFFF"/>
-        </w:rPr>
-        <w:t xml:space="preserve"> CRBI </w:t>
-      </w:r>
-      <w:proofErr w:type="spellStart"/>
-      <w:r>
-        <w:rPr>
-          <w:rFonts w:ascii="Courier New" w:hAnsi="Courier New" w:cs="Courier New"/>
-          <w:color w:val="000000"/>
-          <w:sz w:val="20"/>
-          <w:szCs w:val="20"/>
-          <w:shd w:val="clear" w:color="auto" w:fill="FFFFFF"/>
-        </w:rPr>
-        <w:t>CWalks</w:t>
-      </w:r>
-      <w:proofErr w:type="spellEnd"/>
-      <w:r>
-        <w:rPr>
-          <w:rFonts w:ascii="Courier New" w:hAnsi="Courier New" w:cs="Courier New"/>
-          <w:color w:val="000000"/>
-          <w:sz w:val="20"/>
-          <w:szCs w:val="20"/>
-          <w:shd w:val="clear" w:color="auto" w:fill="FFFFFF"/>
-        </w:rPr>
-        <w:t xml:space="preserve"> / </w:t>
+        <w:t xml:space="preserve"> SalaryLog = CAtBat CHits CHmRun CRuns CRBI CWalks / </w:t>
       </w:r>
       <w:r>
         <w:rPr>
@@ -3781,161 +2921,7 @@
           <w:szCs w:val="20"/>
           <w:shd w:val="clear" w:color="auto" w:fill="FFFFFF"/>
         </w:rPr>
-        <w:t xml:space="preserve"> </w:t>
-      </w:r>
-      <w:proofErr w:type="spellStart"/>
-      <w:r>
-        <w:rPr>
-          <w:rFonts w:ascii="Courier New" w:hAnsi="Courier New" w:cs="Courier New"/>
-          <w:color w:val="000000"/>
-          <w:sz w:val="20"/>
-          <w:szCs w:val="20"/>
-          <w:shd w:val="clear" w:color="auto" w:fill="FFFFFF"/>
-        </w:rPr>
-        <w:t>SalaryLog</w:t>
-      </w:r>
-      <w:proofErr w:type="spellEnd"/>
-      <w:r>
-        <w:rPr>
-          <w:rFonts w:ascii="Courier New" w:hAnsi="Courier New" w:cs="Courier New"/>
-          <w:color w:val="000000"/>
-          <w:sz w:val="20"/>
-          <w:szCs w:val="20"/>
-          <w:shd w:val="clear" w:color="auto" w:fill="FFFFFF"/>
-        </w:rPr>
-        <w:t xml:space="preserve"> = </w:t>
-      </w:r>
-      <w:proofErr w:type="spellStart"/>
-      <w:r>
-        <w:rPr>
-          <w:rFonts w:ascii="Courier New" w:hAnsi="Courier New" w:cs="Courier New"/>
-          <w:color w:val="000000"/>
-          <w:sz w:val="20"/>
-          <w:szCs w:val="20"/>
-          <w:shd w:val="clear" w:color="auto" w:fill="FFFFFF"/>
-        </w:rPr>
-        <w:t>CAtBatLog</w:t>
-      </w:r>
-      <w:proofErr w:type="spellEnd"/>
-      <w:r>
-        <w:rPr>
-          <w:rFonts w:ascii="Courier New" w:hAnsi="Courier New" w:cs="Courier New"/>
-          <w:color w:val="000000"/>
-          <w:sz w:val="20"/>
-          <w:szCs w:val="20"/>
-          <w:shd w:val="clear" w:color="auto" w:fill="FFFFFF"/>
-        </w:rPr>
-        <w:t xml:space="preserve"> </w:t>
-      </w:r>
-      <w:proofErr w:type="spellStart"/>
-      <w:r>
-        <w:rPr>
-          <w:rFonts w:ascii="Courier New" w:hAnsi="Courier New" w:cs="Courier New"/>
-          <w:color w:val="000000"/>
-          <w:sz w:val="20"/>
-          <w:szCs w:val="20"/>
-          <w:shd w:val="clear" w:color="auto" w:fill="FFFFFF"/>
-        </w:rPr>
-        <w:t>CHitsLog</w:t>
-      </w:r>
-      <w:proofErr w:type="spellEnd"/>
-      <w:r>
-        <w:rPr>
-          <w:rFonts w:ascii="Courier New" w:hAnsi="Courier New" w:cs="Courier New"/>
-          <w:color w:val="000000"/>
-          <w:sz w:val="20"/>
-          <w:szCs w:val="20"/>
-          <w:shd w:val="clear" w:color="auto" w:fill="FFFFFF"/>
-        </w:rPr>
-        <w:t xml:space="preserve"> </w:t>
-      </w:r>
-      <w:proofErr w:type="spellStart"/>
-      <w:r>
-        <w:rPr>
-          <w:rFonts w:ascii="Courier New" w:hAnsi="Courier New" w:cs="Courier New"/>
-          <w:color w:val="000000"/>
-          <w:sz w:val="20"/>
-          <w:szCs w:val="20"/>
-          <w:shd w:val="clear" w:color="auto" w:fill="FFFFFF"/>
-        </w:rPr>
-        <w:t>CHmRunLog</w:t>
-      </w:r>
-      <w:proofErr w:type="spellEnd"/>
-      <w:r>
-        <w:rPr>
-          <w:rFonts w:ascii="Courier New" w:hAnsi="Courier New" w:cs="Courier New"/>
-          <w:color w:val="000000"/>
-          <w:sz w:val="20"/>
-          <w:szCs w:val="20"/>
-          <w:shd w:val="clear" w:color="auto" w:fill="FFFFFF"/>
-        </w:rPr>
-        <w:t xml:space="preserve"> </w:t>
-      </w:r>
-      <w:proofErr w:type="spellStart"/>
-      <w:r>
-        <w:rPr>
-          <w:rFonts w:ascii="Courier New" w:hAnsi="Courier New" w:cs="Courier New"/>
-          <w:color w:val="000000"/>
-          <w:sz w:val="20"/>
-          <w:szCs w:val="20"/>
-          <w:shd w:val="clear" w:color="auto" w:fill="FFFFFF"/>
-        </w:rPr>
-        <w:t>CRunsLog</w:t>
-      </w:r>
-      <w:proofErr w:type="spellEnd"/>
-      <w:r>
-        <w:rPr>
-          <w:rFonts w:ascii="Courier New" w:hAnsi="Courier New" w:cs="Courier New"/>
-          <w:color w:val="000000"/>
-          <w:sz w:val="20"/>
-          <w:szCs w:val="20"/>
-          <w:shd w:val="clear" w:color="auto" w:fill="FFFFFF"/>
-        </w:rPr>
-        <w:t xml:space="preserve"> </w:t>
-      </w:r>
-      <w:proofErr w:type="spellStart"/>
-      <w:r>
-        <w:rPr>
-          <w:rFonts w:ascii="Courier New" w:hAnsi="Courier New" w:cs="Courier New"/>
-          <w:color w:val="000000"/>
-          <w:sz w:val="20"/>
-          <w:szCs w:val="20"/>
-          <w:shd w:val="clear" w:color="auto" w:fill="FFFFFF"/>
-        </w:rPr>
-        <w:t>CRBILog</w:t>
-      </w:r>
-      <w:proofErr w:type="spellEnd"/>
-      <w:r>
-        <w:rPr>
-          <w:rFonts w:ascii="Courier New" w:hAnsi="Courier New" w:cs="Courier New"/>
-          <w:color w:val="000000"/>
-          <w:sz w:val="20"/>
-          <w:szCs w:val="20"/>
-          <w:shd w:val="clear" w:color="auto" w:fill="FFFFFF"/>
-        </w:rPr>
-        <w:t xml:space="preserve"> </w:t>
-      </w:r>
-      <w:proofErr w:type="spellStart"/>
-      <w:r>
-        <w:rPr>
-          <w:rFonts w:ascii="Courier New" w:hAnsi="Courier New" w:cs="Courier New"/>
-          <w:color w:val="000000"/>
-          <w:sz w:val="20"/>
-          <w:szCs w:val="20"/>
-          <w:shd w:val="clear" w:color="auto" w:fill="FFFFFF"/>
-        </w:rPr>
-        <w:t>CWalksLog</w:t>
-      </w:r>
-      <w:proofErr w:type="spellEnd"/>
-      <w:r>
-        <w:rPr>
-          <w:rFonts w:ascii="Courier New" w:hAnsi="Courier New" w:cs="Courier New"/>
-          <w:color w:val="000000"/>
-          <w:sz w:val="20"/>
-          <w:szCs w:val="20"/>
-          <w:shd w:val="clear" w:color="auto" w:fill="FFFFFF"/>
-        </w:rPr>
-        <w:t xml:space="preserve"> / </w:t>
+        <w:t xml:space="preserve"> SalaryLog = CAtBatLog CHitsLog CHmRunLog CRunsLog CRBILog CWalksLog / </w:t>
       </w:r>
       <w:r>
         <w:rPr>
@@ -4108,7 +3094,6 @@
         </w:rPr>
         <w:t xml:space="preserve"> </w:t>
       </w:r>
-      <w:proofErr w:type="spellStart"/>
       <w:r>
         <w:rPr>
           <w:rFonts w:ascii="Courier New" w:hAnsi="Courier New" w:cs="Courier New"/>
@@ -4121,7 +3106,6 @@
         </w:rPr>
         <w:t>glmselect</w:t>
       </w:r>
-      <w:proofErr w:type="spellEnd"/>
       <w:r>
         <w:rPr>
           <w:rFonts w:ascii="Courier New" w:hAnsi="Courier New" w:cs="Courier New"/>
@@ -4150,85 +3134,7 @@
           <w:szCs w:val="20"/>
           <w:shd w:val="clear" w:color="auto" w:fill="FFFFFF"/>
         </w:rPr>
-        <w:t xml:space="preserve"> = hitters </w:t>
-      </w:r>
-      <w:proofErr w:type="gramStart"/>
-      <w:r>
-        <w:rPr>
-          <w:rFonts w:ascii="Courier New" w:hAnsi="Courier New" w:cs="Courier New"/>
-          <w:color w:val="000000"/>
-          <w:sz w:val="20"/>
-          <w:szCs w:val="20"/>
-          <w:shd w:val="clear" w:color="auto" w:fill="FFFFFF"/>
-        </w:rPr>
-        <w:t>plots(</w:t>
-      </w:r>
-      <w:proofErr w:type="spellStart"/>
-      <w:proofErr w:type="gramEnd"/>
-      <w:r>
-        <w:rPr>
-          <w:rFonts w:ascii="Courier New" w:hAnsi="Courier New" w:cs="Courier New"/>
-          <w:color w:val="000000"/>
-          <w:sz w:val="20"/>
-          <w:szCs w:val="20"/>
-          <w:shd w:val="clear" w:color="auto" w:fill="FFFFFF"/>
-        </w:rPr>
-        <w:t>stepaxis</w:t>
-      </w:r>
-      <w:proofErr w:type="spellEnd"/>
-      <w:r>
-        <w:rPr>
-          <w:rFonts w:ascii="Courier New" w:hAnsi="Courier New" w:cs="Courier New"/>
-          <w:color w:val="000000"/>
-          <w:sz w:val="20"/>
-          <w:szCs w:val="20"/>
-          <w:shd w:val="clear" w:color="auto" w:fill="FFFFFF"/>
-        </w:rPr>
-        <w:t xml:space="preserve"> = number) = (</w:t>
-      </w:r>
-      <w:proofErr w:type="spellStart"/>
-      <w:r>
-        <w:rPr>
-          <w:rFonts w:ascii="Courier New" w:hAnsi="Courier New" w:cs="Courier New"/>
-          <w:color w:val="000000"/>
-          <w:sz w:val="20"/>
-          <w:szCs w:val="20"/>
-          <w:shd w:val="clear" w:color="auto" w:fill="FFFFFF"/>
-        </w:rPr>
-        <w:t>criterionpanel</w:t>
-      </w:r>
-      <w:proofErr w:type="spellEnd"/>
-      <w:r>
-        <w:rPr>
-          <w:rFonts w:ascii="Courier New" w:hAnsi="Courier New" w:cs="Courier New"/>
-          <w:color w:val="000000"/>
-          <w:sz w:val="20"/>
-          <w:szCs w:val="20"/>
-          <w:shd w:val="clear" w:color="auto" w:fill="FFFFFF"/>
-        </w:rPr>
-        <w:t xml:space="preserve"> </w:t>
-      </w:r>
-      <w:proofErr w:type="spellStart"/>
-      <w:r>
-        <w:rPr>
-          <w:rFonts w:ascii="Courier New" w:hAnsi="Courier New" w:cs="Courier New"/>
-          <w:color w:val="000000"/>
-          <w:sz w:val="20"/>
-          <w:szCs w:val="20"/>
-          <w:shd w:val="clear" w:color="auto" w:fill="FFFFFF"/>
-        </w:rPr>
-        <w:t>ASEPlot</w:t>
-      </w:r>
-      <w:proofErr w:type="spellEnd"/>
-      <w:r>
-        <w:rPr>
-          <w:rFonts w:ascii="Courier New" w:hAnsi="Courier New" w:cs="Courier New"/>
-          <w:color w:val="000000"/>
-          <w:sz w:val="20"/>
-          <w:szCs w:val="20"/>
-          <w:shd w:val="clear" w:color="auto" w:fill="FFFFFF"/>
-        </w:rPr>
-        <w:t xml:space="preserve">) </w:t>
+        <w:t xml:space="preserve"> = hitters plots(stepaxis = number) = (criterionpanel ASEPlot) </w:t>
       </w:r>
       <w:r>
         <w:rPr>
@@ -4307,7 +3213,6 @@
         </w:rPr>
         <w:t xml:space="preserve"> </w:t>
       </w:r>
-      <w:proofErr w:type="gramStart"/>
       <w:r>
         <w:rPr>
           <w:rFonts w:ascii="Courier New" w:hAnsi="Courier New" w:cs="Courier New"/>
@@ -4328,7 +3233,6 @@
         </w:rPr>
         <w:t>(</w:t>
       </w:r>
-      <w:proofErr w:type="gramEnd"/>
       <w:r>
         <w:rPr>
           <w:rFonts w:ascii="Courier New" w:hAnsi="Courier New" w:cs="Courier New"/>
@@ -4404,29 +3308,7 @@
           <w:szCs w:val="20"/>
           <w:shd w:val="clear" w:color="auto" w:fill="FFFFFF"/>
         </w:rPr>
-        <w:t xml:space="preserve"> Division League </w:t>
-      </w:r>
-      <w:proofErr w:type="spellStart"/>
-      <w:r>
-        <w:rPr>
-          <w:rFonts w:ascii="Courier New" w:hAnsi="Courier New" w:cs="Courier New"/>
-          <w:color w:val="000000"/>
-          <w:sz w:val="20"/>
-          <w:szCs w:val="20"/>
-          <w:shd w:val="clear" w:color="auto" w:fill="FFFFFF"/>
-        </w:rPr>
-        <w:t>NewLeague</w:t>
-      </w:r>
-      <w:proofErr w:type="spellEnd"/>
-      <w:r>
-        <w:rPr>
-          <w:rFonts w:ascii="Courier New" w:hAnsi="Courier New" w:cs="Courier New"/>
-          <w:color w:val="000000"/>
-          <w:sz w:val="20"/>
-          <w:szCs w:val="20"/>
-          <w:shd w:val="clear" w:color="auto" w:fill="FFFFFF"/>
-        </w:rPr>
-        <w:t xml:space="preserve">; </w:t>
+        <w:t xml:space="preserve"> Division League NewLeague; </w:t>
       </w:r>
     </w:p>
     <w:p>
@@ -4461,73 +3343,7 @@
           <w:szCs w:val="20"/>
           <w:shd w:val="clear" w:color="auto" w:fill="FFFFFF"/>
         </w:rPr>
-        <w:t xml:space="preserve"> </w:t>
-      </w:r>
-      <w:proofErr w:type="spellStart"/>
-      <w:r>
-        <w:rPr>
-          <w:rFonts w:ascii="Courier New" w:hAnsi="Courier New" w:cs="Courier New"/>
-          <w:color w:val="000000"/>
-          <w:sz w:val="20"/>
-          <w:szCs w:val="20"/>
-          <w:shd w:val="clear" w:color="auto" w:fill="FFFFFF"/>
-        </w:rPr>
-        <w:t>SalaryLog</w:t>
-      </w:r>
-      <w:proofErr w:type="spellEnd"/>
-      <w:r>
-        <w:rPr>
-          <w:rFonts w:ascii="Courier New" w:hAnsi="Courier New" w:cs="Courier New"/>
-          <w:color w:val="000000"/>
-          <w:sz w:val="20"/>
-          <w:szCs w:val="20"/>
-          <w:shd w:val="clear" w:color="auto" w:fill="FFFFFF"/>
-        </w:rPr>
-        <w:t xml:space="preserve"> = </w:t>
-      </w:r>
-      <w:proofErr w:type="spellStart"/>
-      <w:r>
-        <w:rPr>
-          <w:rFonts w:ascii="Courier New" w:hAnsi="Courier New" w:cs="Courier New"/>
-          <w:color w:val="000000"/>
-          <w:sz w:val="20"/>
-          <w:szCs w:val="20"/>
-          <w:shd w:val="clear" w:color="auto" w:fill="FFFFFF"/>
-        </w:rPr>
-        <w:t>AtBat</w:t>
-      </w:r>
-      <w:proofErr w:type="spellEnd"/>
-      <w:r>
-        <w:rPr>
-          <w:rFonts w:ascii="Courier New" w:hAnsi="Courier New" w:cs="Courier New"/>
-          <w:color w:val="000000"/>
-          <w:sz w:val="20"/>
-          <w:szCs w:val="20"/>
-          <w:shd w:val="clear" w:color="auto" w:fill="FFFFFF"/>
-        </w:rPr>
-        <w:t xml:space="preserve"> Hits </w:t>
-      </w:r>
-      <w:proofErr w:type="spellStart"/>
-      <w:r>
-        <w:rPr>
-          <w:rFonts w:ascii="Courier New" w:hAnsi="Courier New" w:cs="Courier New"/>
-          <w:color w:val="000000"/>
-          <w:sz w:val="20"/>
-          <w:szCs w:val="20"/>
-          <w:shd w:val="clear" w:color="auto" w:fill="FFFFFF"/>
-        </w:rPr>
-        <w:t>HmRun</w:t>
-      </w:r>
-      <w:proofErr w:type="spellEnd"/>
-      <w:r>
-        <w:rPr>
-          <w:rFonts w:ascii="Courier New" w:hAnsi="Courier New" w:cs="Courier New"/>
-          <w:color w:val="000000"/>
-          <w:sz w:val="20"/>
-          <w:szCs w:val="20"/>
-          <w:shd w:val="clear" w:color="auto" w:fill="FFFFFF"/>
-        </w:rPr>
-        <w:t xml:space="preserve"> Runs RBI Walks</w:t>
+        <w:t xml:space="preserve"> SalaryLog = AtBat Hits HmRun Runs RBI Walks</w:t>
       </w:r>
     </w:p>
     <w:p>
@@ -4583,129 +3399,8 @@
           <w:shd w:val="clear" w:color="auto" w:fill="FFFFFF"/>
         </w:rPr>
         <w:tab/>
-      </w:r>
-      <w:proofErr w:type="spellStart"/>
-      <w:r>
-        <w:rPr>
-          <w:rFonts w:ascii="Courier New" w:hAnsi="Courier New" w:cs="Courier New"/>
-          <w:color w:val="000000"/>
-          <w:sz w:val="20"/>
-          <w:szCs w:val="20"/>
-          <w:shd w:val="clear" w:color="auto" w:fill="FFFFFF"/>
-        </w:rPr>
-        <w:t>CAtBatLog</w:t>
-      </w:r>
-      <w:proofErr w:type="spellEnd"/>
-      <w:r>
-        <w:rPr>
-          <w:rFonts w:ascii="Courier New" w:hAnsi="Courier New" w:cs="Courier New"/>
-          <w:color w:val="000000"/>
-          <w:sz w:val="20"/>
-          <w:szCs w:val="20"/>
-          <w:shd w:val="clear" w:color="auto" w:fill="FFFFFF"/>
-        </w:rPr>
-        <w:t xml:space="preserve"> </w:t>
-      </w:r>
-      <w:proofErr w:type="spellStart"/>
-      <w:r>
-        <w:rPr>
-          <w:rFonts w:ascii="Courier New" w:hAnsi="Courier New" w:cs="Courier New"/>
-          <w:color w:val="000000"/>
-          <w:sz w:val="20"/>
-          <w:szCs w:val="20"/>
-          <w:shd w:val="clear" w:color="auto" w:fill="FFFFFF"/>
-        </w:rPr>
-        <w:t>CHitsLog</w:t>
-      </w:r>
-      <w:proofErr w:type="spellEnd"/>
-      <w:r>
-        <w:rPr>
-          <w:rFonts w:ascii="Courier New" w:hAnsi="Courier New" w:cs="Courier New"/>
-          <w:color w:val="000000"/>
-          <w:sz w:val="20"/>
-          <w:szCs w:val="20"/>
-          <w:shd w:val="clear" w:color="auto" w:fill="FFFFFF"/>
-        </w:rPr>
-        <w:t xml:space="preserve"> </w:t>
-      </w:r>
-      <w:proofErr w:type="spellStart"/>
-      <w:r>
-        <w:rPr>
-          <w:rFonts w:ascii="Courier New" w:hAnsi="Courier New" w:cs="Courier New"/>
-          <w:color w:val="000000"/>
-          <w:sz w:val="20"/>
-          <w:szCs w:val="20"/>
-          <w:shd w:val="clear" w:color="auto" w:fill="FFFFFF"/>
-        </w:rPr>
-        <w:t>CHmRunLog</w:t>
-      </w:r>
-      <w:proofErr w:type="spellEnd"/>
-      <w:r>
-        <w:rPr>
-          <w:rFonts w:ascii="Courier New" w:hAnsi="Courier New" w:cs="Courier New"/>
-          <w:color w:val="000000"/>
-          <w:sz w:val="20"/>
-          <w:szCs w:val="20"/>
-          <w:shd w:val="clear" w:color="auto" w:fill="FFFFFF"/>
-        </w:rPr>
-        <w:t xml:space="preserve"> </w:t>
-      </w:r>
-      <w:proofErr w:type="spellStart"/>
-      <w:r>
-        <w:rPr>
-          <w:rFonts w:ascii="Courier New" w:hAnsi="Courier New" w:cs="Courier New"/>
-          <w:color w:val="000000"/>
-          <w:sz w:val="20"/>
-          <w:szCs w:val="20"/>
-          <w:shd w:val="clear" w:color="auto" w:fill="FFFFFF"/>
-        </w:rPr>
-        <w:t>CRunsLog</w:t>
-      </w:r>
-      <w:proofErr w:type="spellEnd"/>
-      <w:r>
-        <w:rPr>
-          <w:rFonts w:ascii="Courier New" w:hAnsi="Courier New" w:cs="Courier New"/>
-          <w:color w:val="000000"/>
-          <w:sz w:val="20"/>
-          <w:szCs w:val="20"/>
-          <w:shd w:val="clear" w:color="auto" w:fill="FFFFFF"/>
-        </w:rPr>
-        <w:t xml:space="preserve"> </w:t>
-      </w:r>
-      <w:proofErr w:type="spellStart"/>
-      <w:r>
-        <w:rPr>
-          <w:rFonts w:ascii="Courier New" w:hAnsi="Courier New" w:cs="Courier New"/>
-          <w:color w:val="000000"/>
-          <w:sz w:val="20"/>
-          <w:szCs w:val="20"/>
-          <w:shd w:val="clear" w:color="auto" w:fill="FFFFFF"/>
-        </w:rPr>
-        <w:t>CRBILog</w:t>
-      </w:r>
-      <w:proofErr w:type="spellEnd"/>
-      <w:r>
-        <w:rPr>
-          <w:rFonts w:ascii="Courier New" w:hAnsi="Courier New" w:cs="Courier New"/>
-          <w:color w:val="000000"/>
-          <w:sz w:val="20"/>
-          <w:szCs w:val="20"/>
-          <w:shd w:val="clear" w:color="auto" w:fill="FFFFFF"/>
-        </w:rPr>
-        <w:t xml:space="preserve"> </w:t>
-      </w:r>
-      <w:proofErr w:type="spellStart"/>
-      <w:r>
-        <w:rPr>
-          <w:rFonts w:ascii="Courier New" w:hAnsi="Courier New" w:cs="Courier New"/>
-          <w:color w:val="000000"/>
-          <w:sz w:val="20"/>
-          <w:szCs w:val="20"/>
-          <w:shd w:val="clear" w:color="auto" w:fill="FFFFFF"/>
-        </w:rPr>
-        <w:t>CWalksLog</w:t>
-      </w:r>
-      <w:proofErr w:type="spellEnd"/>
+        <w:t>CAtBatLog CHitsLog CHmRunLog CRunsLog CRBILog CWalksLog</w:t>
+      </w:r>
     </w:p>
     <w:p>
       <w:pPr>
@@ -4760,41 +3455,8 @@
           <w:shd w:val="clear" w:color="auto" w:fill="FFFFFF"/>
         </w:rPr>
         <w:tab/>
-      </w:r>
-      <w:proofErr w:type="spellStart"/>
-      <w:r>
-        <w:rPr>
-          <w:rFonts w:ascii="Courier New" w:hAnsi="Courier New" w:cs="Courier New"/>
-          <w:color w:val="000000"/>
-          <w:sz w:val="20"/>
-          <w:szCs w:val="20"/>
-          <w:shd w:val="clear" w:color="auto" w:fill="FFFFFF"/>
-        </w:rPr>
-        <w:t>PutOuts</w:t>
-      </w:r>
-      <w:proofErr w:type="spellEnd"/>
-      <w:r>
-        <w:rPr>
-          <w:rFonts w:ascii="Courier New" w:hAnsi="Courier New" w:cs="Courier New"/>
-          <w:color w:val="000000"/>
-          <w:sz w:val="20"/>
-          <w:szCs w:val="20"/>
-          <w:shd w:val="clear" w:color="auto" w:fill="FFFFFF"/>
-        </w:rPr>
-        <w:t xml:space="preserve"> Assists Errors Years Division League </w:t>
-      </w:r>
-      <w:proofErr w:type="spellStart"/>
-      <w:r>
-        <w:rPr>
-          <w:rFonts w:ascii="Courier New" w:hAnsi="Courier New" w:cs="Courier New"/>
-          <w:color w:val="000000"/>
-          <w:sz w:val="20"/>
-          <w:szCs w:val="20"/>
-          <w:shd w:val="clear" w:color="auto" w:fill="FFFFFF"/>
-        </w:rPr>
-        <w:t>NewLeague</w:t>
-      </w:r>
-      <w:proofErr w:type="spellEnd"/>
+        <w:t>PutOuts Assists Errors Years Division League NewLeague</w:t>
+      </w:r>
     </w:p>
     <w:p>
       <w:pPr>
@@ -4869,29 +3531,7 @@
           <w:szCs w:val="20"/>
           <w:shd w:val="clear" w:color="auto" w:fill="FFFFFF"/>
         </w:rPr>
-        <w:t xml:space="preserve"> = </w:t>
-      </w:r>
-      <w:proofErr w:type="gramStart"/>
-      <w:r>
-        <w:rPr>
-          <w:rFonts w:ascii="Courier New" w:hAnsi="Courier New" w:cs="Courier New"/>
-          <w:color w:val="000000"/>
-          <w:sz w:val="20"/>
-          <w:szCs w:val="20"/>
-          <w:shd w:val="clear" w:color="auto" w:fill="FFFFFF"/>
-        </w:rPr>
-        <w:t>lasso(</w:t>
-      </w:r>
-      <w:proofErr w:type="gramEnd"/>
-      <w:r>
-        <w:rPr>
-          <w:rFonts w:ascii="Courier New" w:hAnsi="Courier New" w:cs="Courier New"/>
-          <w:color w:val="000000"/>
-          <w:sz w:val="20"/>
-          <w:szCs w:val="20"/>
-          <w:shd w:val="clear" w:color="auto" w:fill="FFFFFF"/>
-        </w:rPr>
-        <w:t xml:space="preserve">choose=cv </w:t>
+        <w:t xml:space="preserve"> = lasso(choose=cv </w:t>
       </w:r>
       <w:r>
         <w:rPr>
@@ -4986,20 +3626,8 @@
           <w:szCs w:val="20"/>
           <w:shd w:val="clear" w:color="auto" w:fill="FFFFFF"/>
         </w:rPr>
-        <w:t>=</w:t>
-      </w:r>
-      <w:proofErr w:type="gramStart"/>
-      <w:r>
-        <w:rPr>
-          <w:rFonts w:ascii="Courier New" w:hAnsi="Courier New" w:cs="Courier New"/>
-          <w:color w:val="000000"/>
-          <w:sz w:val="20"/>
-          <w:szCs w:val="20"/>
-          <w:shd w:val="clear" w:color="auto" w:fill="FFFFFF"/>
-        </w:rPr>
-        <w:t>RANDOM(</w:t>
-      </w:r>
-      <w:proofErr w:type="gramEnd"/>
+        <w:t>=RANDOM(</w:t>
+      </w:r>
       <w:r>
         <w:rPr>
           <w:rFonts w:ascii="Courier New" w:hAnsi="Courier New" w:cs="Courier New"/>

</xml_diff>